<commit_message>
Added an attribute to entity/table users in the database (picture & word document)
</commit_message>
<xml_diff>
--- a/Back-end/Database/rally_task_db_sql.docx
+++ b/Back-end/Database/rally_task_db_sql.docx
@@ -25,8 +25,13 @@
     </w:p>
     <w:p>
       <w:r>
-        <w:t>-- Schema mydb</w:t>
-      </w:r>
+        <w:t xml:space="preserve">-- Schema </w:t>
+      </w:r>
+      <w:proofErr w:type="spellStart"/>
+      <w:r>
+        <w:t>mydb</w:t>
+      </w:r>
+      <w:proofErr w:type="spellEnd"/>
     </w:p>
     <w:p>
       <w:r>
@@ -41,8 +46,13 @@
     </w:p>
     <w:p>
       <w:r>
-        <w:t>-- Schema mydb</w:t>
-      </w:r>
+        <w:t xml:space="preserve">-- Schema </w:t>
+      </w:r>
+      <w:proofErr w:type="spellStart"/>
+      <w:r>
+        <w:t>mydb</w:t>
+      </w:r>
+      <w:proofErr w:type="spellEnd"/>
     </w:p>
     <w:p>
       <w:r>
@@ -51,12 +61,28 @@
     </w:p>
     <w:p>
       <w:r>
-        <w:t>CREATE SCHEMA IF NOT EXISTS `mydb` DEFAULT CHARACTER SET utf8 ;</w:t>
-      </w:r>
-    </w:p>
-    <w:p>
-      <w:r>
-        <w:t>USE `mydb` ;</w:t>
+        <w:t>CREATE SCHEMA IF NOT EXISTS `</w:t>
+      </w:r>
+      <w:proofErr w:type="spellStart"/>
+      <w:r>
+        <w:t>mydb</w:t>
+      </w:r>
+      <w:proofErr w:type="spellEnd"/>
+      <w:r>
+        <w:t>` DEFAULT CHARACTER SET utf8 ;</w:t>
+      </w:r>
+    </w:p>
+    <w:p>
+      <w:r>
+        <w:t>USE `</w:t>
+      </w:r>
+      <w:proofErr w:type="spellStart"/>
+      <w:r>
+        <w:t>mydb</w:t>
+      </w:r>
+      <w:proofErr w:type="spellEnd"/>
+      <w:r>
+        <w:t>` ;</w:t>
       </w:r>
     </w:p>
     <w:p/>
@@ -67,7 +93,15 @@
     </w:p>
     <w:p>
       <w:r>
-        <w:t>-- Table `mydb`.`users`</w:t>
+        <w:t>-- Table `</w:t>
+      </w:r>
+      <w:proofErr w:type="spellStart"/>
+      <w:r>
+        <w:t>mydb</w:t>
+      </w:r>
+      <w:proofErr w:type="spellEnd"/>
+      <w:r>
+        <w:t>`.`users`</w:t>
       </w:r>
     </w:p>
     <w:p>
@@ -77,17 +111,41 @@
     </w:p>
     <w:p>
       <w:r>
-        <w:t>CREATE TABLE IF NOT EXISTS `mydb`.`users` (</w:t>
-      </w:r>
-    </w:p>
-    <w:p>
-      <w:r>
-        <w:t xml:space="preserve">  `user_id` INT NOT NULL AUTO_INCREMENT,</w:t>
-      </w:r>
-    </w:p>
-    <w:p>
-      <w:r>
-        <w:t xml:space="preserve">  `user_name` VARCHAR(255) NOT NULL,</w:t>
+        <w:t>CREATE TABLE IF NOT EXISTS `</w:t>
+      </w:r>
+      <w:proofErr w:type="spellStart"/>
+      <w:r>
+        <w:t>mydb</w:t>
+      </w:r>
+      <w:proofErr w:type="spellEnd"/>
+      <w:r>
+        <w:t>`.`users` (</w:t>
+      </w:r>
+    </w:p>
+    <w:p>
+      <w:r>
+        <w:t xml:space="preserve">  `</w:t>
+      </w:r>
+      <w:proofErr w:type="spellStart"/>
+      <w:r>
+        <w:t>user_id</w:t>
+      </w:r>
+      <w:proofErr w:type="spellEnd"/>
+      <w:r>
+        <w:t>` INT NOT NULL AUTO_INCREMENT,</w:t>
+      </w:r>
+    </w:p>
+    <w:p>
+      <w:r>
+        <w:t xml:space="preserve">  `</w:t>
+      </w:r>
+      <w:proofErr w:type="spellStart"/>
+      <w:r>
+        <w:t>user_name</w:t>
+      </w:r>
+      <w:proofErr w:type="spellEnd"/>
+      <w:r>
+        <w:t>` VARCHAR(255) NOT NULL,</w:t>
       </w:r>
     </w:p>
     <w:p>
@@ -97,38 +155,100 @@
     </w:p>
     <w:p>
       <w:r>
-        <w:t xml:space="preserve">  `user_password` VARCHAR(45) NOT NULL,</w:t>
-      </w:r>
-    </w:p>
-    <w:p>
-      <w:r>
-        <w:t xml:space="preserve">  `user_gender` VARCHAR(45) NOT NULL,</w:t>
-      </w:r>
-    </w:p>
-    <w:p>
-      <w:r>
-        <w:t xml:space="preserve">  `user_date_of_birth` DATE NOT NULL,</w:t>
-      </w:r>
-    </w:p>
-    <w:p>
-      <w:r>
         <w:t xml:space="preserve">  `</w:t>
       </w:r>
+      <w:proofErr w:type="spellStart"/>
+      <w:r>
+        <w:t>user_password</w:t>
+      </w:r>
+      <w:proofErr w:type="spellEnd"/>
+      <w:r>
+        <w:t>` VARCHAR(45) NOT NULL,</w:t>
+      </w:r>
+    </w:p>
+    <w:p>
+      <w:r>
+        <w:t xml:space="preserve">  `</w:t>
+      </w:r>
+      <w:proofErr w:type="spellStart"/>
+      <w:r>
+        <w:t>user_gender</w:t>
+      </w:r>
+      <w:proofErr w:type="spellEnd"/>
+      <w:r>
+        <w:t>` VARCHAR(45) NOT NULL,</w:t>
+      </w:r>
+    </w:p>
+    <w:p>
+      <w:r>
+        <w:t xml:space="preserve">  `</w:t>
+      </w:r>
+      <w:proofErr w:type="spellStart"/>
+      <w:r>
+        <w:t>user_date_of_birth</w:t>
+      </w:r>
+      <w:proofErr w:type="spellEnd"/>
+      <w:r>
+        <w:t>` DATE NOT NULL,</w:t>
+      </w:r>
+    </w:p>
+    <w:p>
+      <w:r>
+        <w:t xml:space="preserve">  </w:t>
+      </w:r>
+      <w:r>
+        <w:t>`</w:t>
+      </w:r>
+      <w:proofErr w:type="spellStart"/>
+      <w:r>
+        <w:t>user_phone_number</w:t>
+      </w:r>
+      <w:proofErr w:type="spellEnd"/>
+      <w:r>
+        <w:t>` INT NOT NULL,</w:t>
+      </w:r>
+    </w:p>
+    <w:p>
+      <w:r>
+        <w:t xml:space="preserve">  `</w:t>
+      </w:r>
+      <w:proofErr w:type="spellStart"/>
       <w:r>
         <w:t>user_</w:t>
       </w:r>
       <w:r>
-        <w:t>points` INT NOT NULL,</w:t>
-      </w:r>
-    </w:p>
-    <w:p>
-      <w:r>
-        <w:t xml:space="preserve">  PRIMARY KEY (`user_id`))</w:t>
-      </w:r>
-    </w:p>
-    <w:p>
-      <w:r>
-        <w:t>ENGINE = InnoDB;</w:t>
+        <w:t>points</w:t>
+      </w:r>
+      <w:proofErr w:type="spellEnd"/>
+      <w:r>
+        <w:t>` INT NOT NULL,</w:t>
+      </w:r>
+    </w:p>
+    <w:p>
+      <w:r>
+        <w:t xml:space="preserve">  PRIMARY KEY (`</w:t>
+      </w:r>
+      <w:proofErr w:type="spellStart"/>
+      <w:r>
+        <w:t>user_id</w:t>
+      </w:r>
+      <w:proofErr w:type="spellEnd"/>
+      <w:r>
+        <w:t>`))</w:t>
+      </w:r>
+    </w:p>
+    <w:p>
+      <w:r>
+        <w:lastRenderedPageBreak/>
+        <w:t xml:space="preserve">ENGINE = </w:t>
+      </w:r>
+      <w:proofErr w:type="spellStart"/>
+      <w:r>
+        <w:t>InnoDB</w:t>
+      </w:r>
+      <w:proofErr w:type="spellEnd"/>
+      <w:r>
+        <w:t>;</w:t>
       </w:r>
     </w:p>
     <w:p/>
@@ -140,7 +260,15 @@
     </w:p>
     <w:p>
       <w:r>
-        <w:t>-- Table `mydb`.`tasks`</w:t>
+        <w:t>-- Table `</w:t>
+      </w:r>
+      <w:proofErr w:type="spellStart"/>
+      <w:r>
+        <w:t>mydb</w:t>
+      </w:r>
+      <w:proofErr w:type="spellEnd"/>
+      <w:r>
+        <w:t>`.`tasks`</w:t>
       </w:r>
     </w:p>
     <w:p>
@@ -150,47 +278,127 @@
     </w:p>
     <w:p>
       <w:r>
-        <w:t>CREATE TABLE IF NOT EXISTS `mydb`.`tasks` (</w:t>
-      </w:r>
-    </w:p>
-    <w:p>
-      <w:r>
-        <w:t xml:space="preserve">  `task_id` INT NOT NULL AUTO_INCREMENT,</w:t>
-      </w:r>
-    </w:p>
-    <w:p>
-      <w:r>
-        <w:t xml:space="preserve">  `task_name` VARCHAR(45) NOT NULL,</w:t>
-      </w:r>
-    </w:p>
-    <w:p>
-      <w:r>
-        <w:t xml:space="preserve">  `task_start_date` DATE NOT NULL,</w:t>
-      </w:r>
-    </w:p>
-    <w:p>
-      <w:r>
-        <w:t xml:space="preserve">  `task_end_date` DATE NOT NULL,</w:t>
-      </w:r>
-    </w:p>
-    <w:p>
-      <w:r>
-        <w:t xml:space="preserve">  `task_status` VARCHAR(45) NOT NULL,</w:t>
-      </w:r>
-    </w:p>
-    <w:p>
-      <w:r>
-        <w:t xml:space="preserve">  `users_user_id` INT NOT NULL,</w:t>
-      </w:r>
-    </w:p>
-    <w:p>
-      <w:r>
-        <w:t xml:space="preserve">  PRIMARY KEY (`task_id`, `users_user_id`),</w:t>
-      </w:r>
-    </w:p>
-    <w:p>
-      <w:r>
-        <w:t xml:space="preserve">  INDEX `fk_tasks_users1_idx` (`users_user_id` ASC) ,</w:t>
+        <w:t>CREATE TABLE IF NOT EXISTS `</w:t>
+      </w:r>
+      <w:proofErr w:type="spellStart"/>
+      <w:r>
+        <w:t>mydb</w:t>
+      </w:r>
+      <w:proofErr w:type="spellEnd"/>
+      <w:r>
+        <w:t>`.`tasks` (</w:t>
+      </w:r>
+    </w:p>
+    <w:p>
+      <w:r>
+        <w:t xml:space="preserve">  `</w:t>
+      </w:r>
+      <w:proofErr w:type="spellStart"/>
+      <w:r>
+        <w:t>task_id</w:t>
+      </w:r>
+      <w:proofErr w:type="spellEnd"/>
+      <w:r>
+        <w:t>` INT NOT NULL AUTO_INCREMENT,</w:t>
+      </w:r>
+    </w:p>
+    <w:p>
+      <w:r>
+        <w:t xml:space="preserve">  `</w:t>
+      </w:r>
+      <w:proofErr w:type="spellStart"/>
+      <w:r>
+        <w:t>task_name</w:t>
+      </w:r>
+      <w:proofErr w:type="spellEnd"/>
+      <w:r>
+        <w:t>` VARCHAR(45) NOT NULL,</w:t>
+      </w:r>
+    </w:p>
+    <w:p>
+      <w:r>
+        <w:t xml:space="preserve">  `</w:t>
+      </w:r>
+      <w:proofErr w:type="spellStart"/>
+      <w:r>
+        <w:t>task_start_date</w:t>
+      </w:r>
+      <w:proofErr w:type="spellEnd"/>
+      <w:r>
+        <w:t>` DATE NOT NULL,</w:t>
+      </w:r>
+    </w:p>
+    <w:p>
+      <w:r>
+        <w:t xml:space="preserve">  `</w:t>
+      </w:r>
+      <w:proofErr w:type="spellStart"/>
+      <w:r>
+        <w:t>task_end_date</w:t>
+      </w:r>
+      <w:proofErr w:type="spellEnd"/>
+      <w:r>
+        <w:t>` DATE NOT NULL,</w:t>
+      </w:r>
+    </w:p>
+    <w:p>
+      <w:r>
+        <w:t xml:space="preserve">  `</w:t>
+      </w:r>
+      <w:proofErr w:type="spellStart"/>
+      <w:r>
+        <w:t>task_status</w:t>
+      </w:r>
+      <w:proofErr w:type="spellEnd"/>
+      <w:r>
+        <w:t>` VARCHAR(45) NOT NULL,</w:t>
+      </w:r>
+    </w:p>
+    <w:p>
+      <w:r>
+        <w:t xml:space="preserve">  `</w:t>
+      </w:r>
+      <w:proofErr w:type="spellStart"/>
+      <w:r>
+        <w:t>users_user_id</w:t>
+      </w:r>
+      <w:proofErr w:type="spellEnd"/>
+      <w:r>
+        <w:t>` INT NOT NULL,</w:t>
+      </w:r>
+    </w:p>
+    <w:p>
+      <w:r>
+        <w:t xml:space="preserve">  PRIMARY KEY (`</w:t>
+      </w:r>
+      <w:proofErr w:type="spellStart"/>
+      <w:r>
+        <w:t>task_id</w:t>
+      </w:r>
+      <w:proofErr w:type="spellEnd"/>
+      <w:r>
+        <w:t>`, `</w:t>
+      </w:r>
+      <w:proofErr w:type="spellStart"/>
+      <w:r>
+        <w:t>users_user_id</w:t>
+      </w:r>
+      <w:proofErr w:type="spellEnd"/>
+      <w:r>
+        <w:t>`),</w:t>
+      </w:r>
+    </w:p>
+    <w:p>
+      <w:r>
+        <w:t xml:space="preserve">  INDEX `fk_tasks_users1_idx` (`</w:t>
+      </w:r>
+      <w:proofErr w:type="spellStart"/>
+      <w:r>
+        <w:t>users_user_id</w:t>
+      </w:r>
+      <w:proofErr w:type="spellEnd"/>
+      <w:r>
+        <w:t>` ASC) ,</w:t>
       </w:r>
     </w:p>
     <w:p>
@@ -200,12 +408,36 @@
     </w:p>
     <w:p>
       <w:r>
-        <w:t xml:space="preserve">    FOREIGN KEY (`users_user_id`)</w:t>
-      </w:r>
-    </w:p>
-    <w:p>
-      <w:r>
-        <w:t xml:space="preserve">    REFERENCES `mydb`.`users` (`user_id`)</w:t>
+        <w:t xml:space="preserve">    FOREIGN KEY (`</w:t>
+      </w:r>
+      <w:proofErr w:type="spellStart"/>
+      <w:r>
+        <w:t>users_user_id</w:t>
+      </w:r>
+      <w:proofErr w:type="spellEnd"/>
+      <w:r>
+        <w:t>`)</w:t>
+      </w:r>
+    </w:p>
+    <w:p>
+      <w:r>
+        <w:t xml:space="preserve">    REFERENCES `</w:t>
+      </w:r>
+      <w:proofErr w:type="spellStart"/>
+      <w:r>
+        <w:t>mydb</w:t>
+      </w:r>
+      <w:proofErr w:type="spellEnd"/>
+      <w:r>
+        <w:t>`.`users` (`</w:t>
+      </w:r>
+      <w:proofErr w:type="spellStart"/>
+      <w:r>
+        <w:t>user_id</w:t>
+      </w:r>
+      <w:proofErr w:type="spellEnd"/>
+      <w:r>
+        <w:t>`)</w:t>
       </w:r>
     </w:p>
     <w:p>
@@ -229,7 +461,15 @@
     </w:p>
     <w:p>
       <w:r>
-        <w:t>ENGINE = InnoDB;</w:t>
+        <w:t xml:space="preserve">ENGINE = </w:t>
+      </w:r>
+      <w:proofErr w:type="spellStart"/>
+      <w:r>
+        <w:t>InnoDB</w:t>
+      </w:r>
+      <w:proofErr w:type="spellEnd"/>
+      <w:r>
+        <w:t>;</w:t>
       </w:r>
     </w:p>
     <w:p/>
@@ -241,7 +481,23 @@
     </w:p>
     <w:p>
       <w:r>
-        <w:t>-- Table `mydb`.`proof_documents`</w:t>
+        <w:t>-- Table `</w:t>
+      </w:r>
+      <w:proofErr w:type="spellStart"/>
+      <w:r>
+        <w:t>mydb</w:t>
+      </w:r>
+      <w:proofErr w:type="spellEnd"/>
+      <w:r>
+        <w:t>`.`</w:t>
+      </w:r>
+      <w:proofErr w:type="spellStart"/>
+      <w:r>
+        <w:t>proof_documents</w:t>
+      </w:r>
+      <w:proofErr w:type="spellEnd"/>
+      <w:r>
+        <w:t>`</w:t>
       </w:r>
     </w:p>
     <w:p>
@@ -251,12 +507,36 @@
     </w:p>
     <w:p>
       <w:r>
-        <w:t>CREATE TABLE IF NOT EXISTS `mydb`.`proof_documents` (</w:t>
-      </w:r>
-    </w:p>
-    <w:p>
-      <w:r>
-        <w:t xml:space="preserve">  `document_id` INT NOT NULL AUTO_INCREMENT,</w:t>
+        <w:t>CREATE TABLE IF NOT EXISTS `</w:t>
+      </w:r>
+      <w:proofErr w:type="spellStart"/>
+      <w:r>
+        <w:t>mydb</w:t>
+      </w:r>
+      <w:proofErr w:type="spellEnd"/>
+      <w:r>
+        <w:t>`.`</w:t>
+      </w:r>
+      <w:proofErr w:type="spellStart"/>
+      <w:r>
+        <w:t>proof_documents</w:t>
+      </w:r>
+      <w:proofErr w:type="spellEnd"/>
+      <w:r>
+        <w:t>` (</w:t>
+      </w:r>
+    </w:p>
+    <w:p>
+      <w:r>
+        <w:t xml:space="preserve">  `</w:t>
+      </w:r>
+      <w:proofErr w:type="spellStart"/>
+      <w:r>
+        <w:t>document_id</w:t>
+      </w:r>
+      <w:proofErr w:type="spellEnd"/>
+      <w:r>
+        <w:t>` INT NOT NULL AUTO_INCREMENT,</w:t>
       </w:r>
     </w:p>
     <w:p>
@@ -266,28 +546,84 @@
     </w:p>
     <w:p>
       <w:r>
-        <w:t xml:space="preserve">  `users_user_id` INT NOT NULL,</w:t>
-      </w:r>
-    </w:p>
-    <w:p>
-      <w:r>
         <w:lastRenderedPageBreak/>
-        <w:t xml:space="preserve">  `tasks_task_id` INT NOT NULL,</w:t>
-      </w:r>
-    </w:p>
-    <w:p>
-      <w:r>
-        <w:t xml:space="preserve">  PRIMARY KEY (`document_id`, `users_user_id`, `tasks_task_id`),</w:t>
-      </w:r>
-    </w:p>
-    <w:p>
-      <w:r>
-        <w:t xml:space="preserve">  INDEX `fk_proof_documents_users1_idx` (`users_user_id` ASC) ,</w:t>
-      </w:r>
-    </w:p>
-    <w:p>
-      <w:r>
-        <w:t xml:space="preserve">  INDEX `fk_proof_documents_tasks1_idx` (`tasks_task_id` ASC) ,</w:t>
+        <w:t xml:space="preserve">  `</w:t>
+      </w:r>
+      <w:proofErr w:type="spellStart"/>
+      <w:r>
+        <w:t>users_user_id</w:t>
+      </w:r>
+      <w:proofErr w:type="spellEnd"/>
+      <w:r>
+        <w:t>` INT NOT NULL,</w:t>
+      </w:r>
+    </w:p>
+    <w:p>
+      <w:r>
+        <w:t xml:space="preserve">  `</w:t>
+      </w:r>
+      <w:proofErr w:type="spellStart"/>
+      <w:r>
+        <w:t>tasks_task_id</w:t>
+      </w:r>
+      <w:proofErr w:type="spellEnd"/>
+      <w:r>
+        <w:t>` INT NOT NULL,</w:t>
+      </w:r>
+    </w:p>
+    <w:p>
+      <w:r>
+        <w:t xml:space="preserve">  PRIMARY KEY (`</w:t>
+      </w:r>
+      <w:proofErr w:type="spellStart"/>
+      <w:r>
+        <w:t>document_id</w:t>
+      </w:r>
+      <w:proofErr w:type="spellEnd"/>
+      <w:r>
+        <w:t>`, `</w:t>
+      </w:r>
+      <w:proofErr w:type="spellStart"/>
+      <w:r>
+        <w:t>users_user_id</w:t>
+      </w:r>
+      <w:proofErr w:type="spellEnd"/>
+      <w:r>
+        <w:t>`, `</w:t>
+      </w:r>
+      <w:proofErr w:type="spellStart"/>
+      <w:r>
+        <w:t>tasks_task_id</w:t>
+      </w:r>
+      <w:proofErr w:type="spellEnd"/>
+      <w:r>
+        <w:t>`),</w:t>
+      </w:r>
+    </w:p>
+    <w:p>
+      <w:r>
+        <w:t xml:space="preserve">  INDEX `fk_proof_documents_users1_idx` (`</w:t>
+      </w:r>
+      <w:proofErr w:type="spellStart"/>
+      <w:r>
+        <w:t>users_user_id</w:t>
+      </w:r>
+      <w:proofErr w:type="spellEnd"/>
+      <w:r>
+        <w:t>` ASC) ,</w:t>
+      </w:r>
+    </w:p>
+    <w:p>
+      <w:r>
+        <w:t xml:space="preserve">  INDEX `fk_proof_documents_tasks1_idx` (`</w:t>
+      </w:r>
+      <w:proofErr w:type="spellStart"/>
+      <w:r>
+        <w:t>tasks_task_id</w:t>
+      </w:r>
+      <w:proofErr w:type="spellEnd"/>
+      <w:r>
+        <w:t>` ASC) ,</w:t>
       </w:r>
     </w:p>
     <w:p>
@@ -297,12 +633,36 @@
     </w:p>
     <w:p>
       <w:r>
-        <w:t xml:space="preserve">    FOREIGN KEY (`users_user_id`)</w:t>
-      </w:r>
-    </w:p>
-    <w:p>
-      <w:r>
-        <w:t xml:space="preserve">    REFERENCES `mydb`.`users` (`user_id`)</w:t>
+        <w:t xml:space="preserve">    FOREIGN KEY (`</w:t>
+      </w:r>
+      <w:proofErr w:type="spellStart"/>
+      <w:r>
+        <w:t>users_user_id</w:t>
+      </w:r>
+      <w:proofErr w:type="spellEnd"/>
+      <w:r>
+        <w:t>`)</w:t>
+      </w:r>
+    </w:p>
+    <w:p>
+      <w:r>
+        <w:t xml:space="preserve">    REFERENCES `</w:t>
+      </w:r>
+      <w:proofErr w:type="spellStart"/>
+      <w:r>
+        <w:t>mydb</w:t>
+      </w:r>
+      <w:proofErr w:type="spellEnd"/>
+      <w:r>
+        <w:t>`.`users` (`</w:t>
+      </w:r>
+      <w:proofErr w:type="spellStart"/>
+      <w:r>
+        <w:t>user_id</w:t>
+      </w:r>
+      <w:proofErr w:type="spellEnd"/>
+      <w:r>
+        <w:t>`)</w:t>
       </w:r>
     </w:p>
     <w:p>
@@ -331,12 +691,36 @@
     </w:p>
     <w:p>
       <w:r>
-        <w:t xml:space="preserve">    FOREIGN KEY (`tasks_task_id`)</w:t>
-      </w:r>
-    </w:p>
-    <w:p>
-      <w:r>
-        <w:t xml:space="preserve">    REFERENCES `mydb`.`tasks` (`task_id`)</w:t>
+        <w:t xml:space="preserve">    FOREIGN KEY (`</w:t>
+      </w:r>
+      <w:proofErr w:type="spellStart"/>
+      <w:r>
+        <w:t>tasks_task_id</w:t>
+      </w:r>
+      <w:proofErr w:type="spellEnd"/>
+      <w:r>
+        <w:t>`)</w:t>
+      </w:r>
+    </w:p>
+    <w:p>
+      <w:r>
+        <w:t xml:space="preserve">    REFERENCES `</w:t>
+      </w:r>
+      <w:proofErr w:type="spellStart"/>
+      <w:r>
+        <w:t>mydb</w:t>
+      </w:r>
+      <w:proofErr w:type="spellEnd"/>
+      <w:r>
+        <w:t>`.`tasks` (`</w:t>
+      </w:r>
+      <w:proofErr w:type="spellStart"/>
+      <w:r>
+        <w:t>task_id</w:t>
+      </w:r>
+      <w:proofErr w:type="spellEnd"/>
+      <w:r>
+        <w:t>`)</w:t>
       </w:r>
     </w:p>
     <w:p>
@@ -360,7 +744,15 @@
     </w:p>
     <w:p>
       <w:r>
-        <w:t>ENGINE = InnoDB;</w:t>
+        <w:t xml:space="preserve">ENGINE = </w:t>
+      </w:r>
+      <w:proofErr w:type="spellStart"/>
+      <w:r>
+        <w:t>InnoDB</w:t>
+      </w:r>
+      <w:proofErr w:type="spellEnd"/>
+      <w:r>
+        <w:t>;</w:t>
       </w:r>
     </w:p>
     <w:p/>
@@ -372,7 +764,15 @@
     </w:p>
     <w:p>
       <w:r>
-        <w:t>-- Table `mydb`.`gifts`</w:t>
+        <w:t>-- Table `</w:t>
+      </w:r>
+      <w:proofErr w:type="spellStart"/>
+      <w:r>
+        <w:t>mydb</w:t>
+      </w:r>
+      <w:proofErr w:type="spellEnd"/>
+      <w:r>
+        <w:t>`.`gifts`</w:t>
       </w:r>
     </w:p>
     <w:p>
@@ -382,45 +782,101 @@
     </w:p>
     <w:p>
       <w:r>
-        <w:t>CREATE TABLE IF NOT EXISTS `mydb`.`gifts` (</w:t>
-      </w:r>
-    </w:p>
-    <w:p>
-      <w:r>
-        <w:t xml:space="preserve">  `gift_id` INT NOT NULL AUTO_INCREMENT,</w:t>
-      </w:r>
-    </w:p>
-    <w:p>
-      <w:r>
-        <w:t xml:space="preserve">  `gift_name` VARCHAR(45) NOT NULL,</w:t>
-      </w:r>
-    </w:p>
-    <w:p>
-      <w:r>
-        <w:t xml:space="preserve">  `gift_points` INT NOT NULL,</w:t>
-      </w:r>
-    </w:p>
-    <w:p>
-      <w:r>
-        <w:t xml:space="preserve">  PRIMARY KEY (`gift_id`))</w:t>
-      </w:r>
-    </w:p>
-    <w:p>
-      <w:r>
-        <w:t>ENGINE = InnoDB;</w:t>
+        <w:t>CREATE TABLE IF NOT EXISTS `</w:t>
+      </w:r>
+      <w:proofErr w:type="spellStart"/>
+      <w:r>
+        <w:t>mydb</w:t>
+      </w:r>
+      <w:proofErr w:type="spellEnd"/>
+      <w:r>
+        <w:t>`.`gifts` (</w:t>
+      </w:r>
+    </w:p>
+    <w:p>
+      <w:r>
+        <w:t xml:space="preserve">  `</w:t>
+      </w:r>
+      <w:proofErr w:type="spellStart"/>
+      <w:r>
+        <w:t>gift_id</w:t>
+      </w:r>
+      <w:proofErr w:type="spellEnd"/>
+      <w:r>
+        <w:t>` INT NOT NULL AUTO_INCREMENT,</w:t>
+      </w:r>
+    </w:p>
+    <w:p>
+      <w:r>
+        <w:t xml:space="preserve">  `</w:t>
+      </w:r>
+      <w:proofErr w:type="spellStart"/>
+      <w:r>
+        <w:t>gift_name</w:t>
+      </w:r>
+      <w:proofErr w:type="spellEnd"/>
+      <w:r>
+        <w:t>` VARCHAR(45) NOT NULL,</w:t>
+      </w:r>
+    </w:p>
+    <w:p>
+      <w:r>
+        <w:t xml:space="preserve">  `</w:t>
+      </w:r>
+      <w:proofErr w:type="spellStart"/>
+      <w:r>
+        <w:t>gift_points</w:t>
+      </w:r>
+      <w:proofErr w:type="spellEnd"/>
+      <w:r>
+        <w:t>` INT NOT NULL,</w:t>
+      </w:r>
+    </w:p>
+    <w:p>
+      <w:r>
+        <w:t xml:space="preserve">  PRIMARY KEY (`</w:t>
+      </w:r>
+      <w:proofErr w:type="spellStart"/>
+      <w:r>
+        <w:t>gift_id</w:t>
+      </w:r>
+      <w:proofErr w:type="spellEnd"/>
+      <w:r>
+        <w:t>`))</w:t>
+      </w:r>
+    </w:p>
+    <w:p>
+      <w:r>
+        <w:t xml:space="preserve">ENGINE = </w:t>
+      </w:r>
+      <w:proofErr w:type="spellStart"/>
+      <w:r>
+        <w:t>InnoDB</w:t>
+      </w:r>
+      <w:proofErr w:type="spellEnd"/>
+      <w:r>
+        <w:t>;</w:t>
       </w:r>
     </w:p>
     <w:p/>
     <w:p/>
     <w:p>
       <w:r>
+        <w:lastRenderedPageBreak/>
         <w:t>-- -----------------------------------------------------</w:t>
       </w:r>
     </w:p>
     <w:p>
       <w:r>
-        <w:lastRenderedPageBreak/>
-        <w:t>-- Table `mydb`.`interests`</w:t>
+        <w:t>-- Table `</w:t>
+      </w:r>
+      <w:proofErr w:type="spellStart"/>
+      <w:r>
+        <w:t>mydb</w:t>
+      </w:r>
+      <w:proofErr w:type="spellEnd"/>
+      <w:r>
+        <w:t>`.`interests`</w:t>
       </w:r>
     </w:p>
     <w:p>
@@ -430,27 +886,67 @@
     </w:p>
     <w:p>
       <w:r>
-        <w:t>CREATE TABLE IF NOT EXISTS `mydb`.`interests` (</w:t>
-      </w:r>
-    </w:p>
-    <w:p>
-      <w:r>
-        <w:t xml:space="preserve">  `interest_id` INT NOT NULL AUTO_INCREMENT,</w:t>
-      </w:r>
-    </w:p>
-    <w:p>
-      <w:r>
-        <w:t xml:space="preserve">  `interest_categorie` VARCHAR(45) NOT NULL,</w:t>
-      </w:r>
-    </w:p>
-    <w:p>
-      <w:r>
-        <w:t xml:space="preserve">  PRIMARY KEY (`interest_id`))</w:t>
-      </w:r>
-    </w:p>
-    <w:p>
-      <w:r>
-        <w:t>ENGINE = InnoDB;</w:t>
+        <w:t>CREATE TABLE IF NOT EXISTS `</w:t>
+      </w:r>
+      <w:proofErr w:type="spellStart"/>
+      <w:r>
+        <w:t>mydb</w:t>
+      </w:r>
+      <w:proofErr w:type="spellEnd"/>
+      <w:r>
+        <w:t>`.`interests` (</w:t>
+      </w:r>
+    </w:p>
+    <w:p>
+      <w:r>
+        <w:t xml:space="preserve">  `</w:t>
+      </w:r>
+      <w:proofErr w:type="spellStart"/>
+      <w:r>
+        <w:t>interest_id</w:t>
+      </w:r>
+      <w:proofErr w:type="spellEnd"/>
+      <w:r>
+        <w:t>` INT NOT NULL AUTO_INCREMENT,</w:t>
+      </w:r>
+    </w:p>
+    <w:p>
+      <w:r>
+        <w:t xml:space="preserve">  `</w:t>
+      </w:r>
+      <w:proofErr w:type="spellStart"/>
+      <w:r>
+        <w:t>interest_categorie</w:t>
+      </w:r>
+      <w:proofErr w:type="spellEnd"/>
+      <w:r>
+        <w:t>` VARCHAR(45) NOT NULL,</w:t>
+      </w:r>
+    </w:p>
+    <w:p>
+      <w:r>
+        <w:t xml:space="preserve">  PRIMARY KEY (`</w:t>
+      </w:r>
+      <w:proofErr w:type="spellStart"/>
+      <w:r>
+        <w:t>interest_id</w:t>
+      </w:r>
+      <w:proofErr w:type="spellEnd"/>
+      <w:r>
+        <w:t>`))</w:t>
+      </w:r>
+    </w:p>
+    <w:p>
+      <w:r>
+        <w:t xml:space="preserve">ENGINE = </w:t>
+      </w:r>
+      <w:proofErr w:type="spellStart"/>
+      <w:r>
+        <w:t>InnoDB</w:t>
+      </w:r>
+      <w:proofErr w:type="spellEnd"/>
+      <w:r>
+        <w:t>;</w:t>
       </w:r>
     </w:p>
     <w:p/>
@@ -462,7 +958,23 @@
     </w:p>
     <w:p>
       <w:r>
-        <w:t>-- Table `mydb`.`users_has_interests`</w:t>
+        <w:t>-- Table `</w:t>
+      </w:r>
+      <w:proofErr w:type="spellStart"/>
+      <w:r>
+        <w:t>mydb</w:t>
+      </w:r>
+      <w:proofErr w:type="spellEnd"/>
+      <w:r>
+        <w:t>`.`</w:t>
+      </w:r>
+      <w:proofErr w:type="spellStart"/>
+      <w:r>
+        <w:t>users_has_interests</w:t>
+      </w:r>
+      <w:proofErr w:type="spellEnd"/>
+      <w:r>
+        <w:t>`</w:t>
       </w:r>
     </w:p>
     <w:p>
@@ -472,47 +984,151 @@
     </w:p>
     <w:p>
       <w:r>
-        <w:t>CREATE TABLE IF NOT EXISTS `mydb`.`users_has_interests` (</w:t>
-      </w:r>
-    </w:p>
-    <w:p>
-      <w:r>
-        <w:t xml:space="preserve">  `users_user_id` INT NOT NULL,</w:t>
-      </w:r>
-    </w:p>
-    <w:p>
-      <w:r>
-        <w:t xml:space="preserve">  `interests_interest_id` INT NOT NULL,</w:t>
-      </w:r>
-    </w:p>
-    <w:p>
-      <w:r>
-        <w:t xml:space="preserve">  PRIMARY KEY (`users_user_id`, `interests_interest_id`),</w:t>
-      </w:r>
-    </w:p>
-    <w:p>
-      <w:r>
-        <w:t xml:space="preserve">  INDEX `fk_users_has_interests_interests1_idx` (`interests_interest_id` ASC) ,</w:t>
-      </w:r>
-    </w:p>
-    <w:p>
-      <w:r>
-        <w:t xml:space="preserve">  INDEX `fk_users_has_interests_users_idx` (`users_user_id` ASC) ,</w:t>
-      </w:r>
-    </w:p>
-    <w:p>
-      <w:r>
-        <w:t xml:space="preserve">  CONSTRAINT `fk_users_has_interests_users`</w:t>
-      </w:r>
-    </w:p>
-    <w:p>
-      <w:r>
-        <w:t xml:space="preserve">    FOREIGN KEY (`users_user_id`)</w:t>
-      </w:r>
-    </w:p>
-    <w:p>
-      <w:r>
-        <w:t xml:space="preserve">    REFERENCES `mydb`.`users` (`user_id`)</w:t>
+        <w:t>CREATE TABLE IF NOT EXISTS `</w:t>
+      </w:r>
+      <w:proofErr w:type="spellStart"/>
+      <w:r>
+        <w:t>mydb</w:t>
+      </w:r>
+      <w:proofErr w:type="spellEnd"/>
+      <w:r>
+        <w:t>`.`</w:t>
+      </w:r>
+      <w:proofErr w:type="spellStart"/>
+      <w:r>
+        <w:t>users_has_interests</w:t>
+      </w:r>
+      <w:proofErr w:type="spellEnd"/>
+      <w:r>
+        <w:t>` (</w:t>
+      </w:r>
+    </w:p>
+    <w:p>
+      <w:r>
+        <w:t xml:space="preserve">  `</w:t>
+      </w:r>
+      <w:proofErr w:type="spellStart"/>
+      <w:r>
+        <w:t>users_user_id</w:t>
+      </w:r>
+      <w:proofErr w:type="spellEnd"/>
+      <w:r>
+        <w:t>` INT NOT NULL,</w:t>
+      </w:r>
+    </w:p>
+    <w:p>
+      <w:r>
+        <w:t xml:space="preserve">  `</w:t>
+      </w:r>
+      <w:proofErr w:type="spellStart"/>
+      <w:r>
+        <w:t>interests_interest_id</w:t>
+      </w:r>
+      <w:proofErr w:type="spellEnd"/>
+      <w:r>
+        <w:t>` INT NOT NULL,</w:t>
+      </w:r>
+    </w:p>
+    <w:p>
+      <w:r>
+        <w:t xml:space="preserve">  PRIMARY KEY (`</w:t>
+      </w:r>
+      <w:proofErr w:type="spellStart"/>
+      <w:r>
+        <w:t>users_user_id</w:t>
+      </w:r>
+      <w:proofErr w:type="spellEnd"/>
+      <w:r>
+        <w:t>`, `</w:t>
+      </w:r>
+      <w:proofErr w:type="spellStart"/>
+      <w:r>
+        <w:t>interests_interest_id</w:t>
+      </w:r>
+      <w:proofErr w:type="spellEnd"/>
+      <w:r>
+        <w:t>`),</w:t>
+      </w:r>
+    </w:p>
+    <w:p>
+      <w:r>
+        <w:t xml:space="preserve">  INDEX `fk_users_has_interests_interests1_idx` (`</w:t>
+      </w:r>
+      <w:proofErr w:type="spellStart"/>
+      <w:r>
+        <w:t>interests_interest_id</w:t>
+      </w:r>
+      <w:proofErr w:type="spellEnd"/>
+      <w:r>
+        <w:t>` ASC) ,</w:t>
+      </w:r>
+    </w:p>
+    <w:p>
+      <w:r>
+        <w:t xml:space="preserve">  INDEX `</w:t>
+      </w:r>
+      <w:proofErr w:type="spellStart"/>
+      <w:r>
+        <w:t>fk_users_has_interests_users_idx</w:t>
+      </w:r>
+      <w:proofErr w:type="spellEnd"/>
+      <w:r>
+        <w:t>` (`</w:t>
+      </w:r>
+      <w:proofErr w:type="spellStart"/>
+      <w:r>
+        <w:t>users_user_id</w:t>
+      </w:r>
+      <w:proofErr w:type="spellEnd"/>
+      <w:r>
+        <w:t>` ASC) ,</w:t>
+      </w:r>
+    </w:p>
+    <w:p>
+      <w:r>
+        <w:t xml:space="preserve">  CONSTRAINT `</w:t>
+      </w:r>
+      <w:proofErr w:type="spellStart"/>
+      <w:r>
+        <w:t>fk_users_has_interests_users</w:t>
+      </w:r>
+      <w:proofErr w:type="spellEnd"/>
+      <w:r>
+        <w:t>`</w:t>
+      </w:r>
+    </w:p>
+    <w:p>
+      <w:r>
+        <w:t xml:space="preserve">    FOREIGN KEY (`</w:t>
+      </w:r>
+      <w:proofErr w:type="spellStart"/>
+      <w:r>
+        <w:t>users_user_id</w:t>
+      </w:r>
+      <w:proofErr w:type="spellEnd"/>
+      <w:r>
+        <w:t>`)</w:t>
+      </w:r>
+    </w:p>
+    <w:p>
+      <w:r>
+        <w:t xml:space="preserve">    REFERENCES `</w:t>
+      </w:r>
+      <w:proofErr w:type="spellStart"/>
+      <w:r>
+        <w:t>mydb</w:t>
+      </w:r>
+      <w:proofErr w:type="spellEnd"/>
+      <w:r>
+        <w:t>`.`users` (`</w:t>
+      </w:r>
+      <w:proofErr w:type="spellStart"/>
+      <w:r>
+        <w:t>user_id</w:t>
+      </w:r>
+      <w:proofErr w:type="spellEnd"/>
+      <w:r>
+        <w:t>`)</w:t>
       </w:r>
     </w:p>
     <w:p>
@@ -541,12 +1157,36 @@
     </w:p>
     <w:p>
       <w:r>
-        <w:t xml:space="preserve">    FOREIGN KEY (`interests_interest_id`)</w:t>
-      </w:r>
-    </w:p>
-    <w:p>
-      <w:r>
-        <w:t xml:space="preserve">    REFERENCES `mydb`.`interests` (`interest_id`)</w:t>
+        <w:t xml:space="preserve">    FOREIGN KEY (`</w:t>
+      </w:r>
+      <w:proofErr w:type="spellStart"/>
+      <w:r>
+        <w:t>interests_interest_id</w:t>
+      </w:r>
+      <w:proofErr w:type="spellEnd"/>
+      <w:r>
+        <w:t>`)</w:t>
+      </w:r>
+    </w:p>
+    <w:p>
+      <w:r>
+        <w:t xml:space="preserve">    REFERENCES `</w:t>
+      </w:r>
+      <w:proofErr w:type="spellStart"/>
+      <w:r>
+        <w:t>mydb</w:t>
+      </w:r>
+      <w:proofErr w:type="spellEnd"/>
+      <w:r>
+        <w:t>`.`interests` (`</w:t>
+      </w:r>
+      <w:proofErr w:type="spellStart"/>
+      <w:r>
+        <w:t>interest_id</w:t>
+      </w:r>
+      <w:proofErr w:type="spellEnd"/>
+      <w:r>
+        <w:t>`)</w:t>
       </w:r>
     </w:p>
     <w:p>
@@ -570,7 +1210,16 @@
     </w:p>
     <w:p>
       <w:r>
-        <w:t>ENGINE = InnoDB;</w:t>
+        <w:lastRenderedPageBreak/>
+        <w:t xml:space="preserve">ENGINE = </w:t>
+      </w:r>
+      <w:proofErr w:type="spellStart"/>
+      <w:r>
+        <w:t>InnoDB</w:t>
+      </w:r>
+      <w:proofErr w:type="spellEnd"/>
+      <w:r>
+        <w:t>;</w:t>
       </w:r>
     </w:p>
     <w:p/>
@@ -582,7 +1231,23 @@
     </w:p>
     <w:p>
       <w:r>
-        <w:t>-- Table `mydb`.`users_redeems_gifts`</w:t>
+        <w:t>-- Table `</w:t>
+      </w:r>
+      <w:proofErr w:type="spellStart"/>
+      <w:r>
+        <w:t>mydb</w:t>
+      </w:r>
+      <w:proofErr w:type="spellEnd"/>
+      <w:r>
+        <w:t>`.`</w:t>
+      </w:r>
+      <w:proofErr w:type="spellStart"/>
+      <w:r>
+        <w:t>users_redeems_gifts</w:t>
+      </w:r>
+      <w:proofErr w:type="spellEnd"/>
+      <w:r>
+        <w:t>`</w:t>
       </w:r>
     </w:p>
     <w:p>
@@ -592,32 +1257,96 @@
     </w:p>
     <w:p>
       <w:r>
-        <w:t>CREATE TABLE IF NOT EXISTS `mydb`.`users_redeems_gifts` (</w:t>
-      </w:r>
-    </w:p>
-    <w:p>
-      <w:r>
-        <w:t xml:space="preserve">  `users_user_id` INT NOT NULL,</w:t>
-      </w:r>
-    </w:p>
-    <w:p>
-      <w:r>
-        <w:t xml:space="preserve">  `gifts_gift_id` INT NOT NULL,</w:t>
-      </w:r>
-    </w:p>
-    <w:p>
-      <w:r>
-        <w:t xml:space="preserve">  PRIMARY KEY (`users_user_id`, `gifts_gift_id`),</w:t>
-      </w:r>
-    </w:p>
-    <w:p>
-      <w:r>
-        <w:t xml:space="preserve">  INDEX `fk_users_has_gifts_gifts1_idx` (`gifts_gift_id` ASC) ,</w:t>
-      </w:r>
-    </w:p>
-    <w:p>
-      <w:r>
-        <w:t xml:space="preserve">  INDEX `fk_users_has_gifts_users1_idx` (`users_user_id` ASC) ,</w:t>
+        <w:t>CREATE TABLE IF NOT EXISTS `</w:t>
+      </w:r>
+      <w:proofErr w:type="spellStart"/>
+      <w:r>
+        <w:t>mydb</w:t>
+      </w:r>
+      <w:proofErr w:type="spellEnd"/>
+      <w:r>
+        <w:t>`.`</w:t>
+      </w:r>
+      <w:proofErr w:type="spellStart"/>
+      <w:r>
+        <w:t>users_redeems_gifts</w:t>
+      </w:r>
+      <w:proofErr w:type="spellEnd"/>
+      <w:r>
+        <w:t>` (</w:t>
+      </w:r>
+    </w:p>
+    <w:p>
+      <w:r>
+        <w:t xml:space="preserve">  `</w:t>
+      </w:r>
+      <w:proofErr w:type="spellStart"/>
+      <w:r>
+        <w:t>users_user_id</w:t>
+      </w:r>
+      <w:proofErr w:type="spellEnd"/>
+      <w:r>
+        <w:t>` INT NOT NULL,</w:t>
+      </w:r>
+    </w:p>
+    <w:p>
+      <w:r>
+        <w:t xml:space="preserve">  `</w:t>
+      </w:r>
+      <w:proofErr w:type="spellStart"/>
+      <w:r>
+        <w:t>gifts_gift_id</w:t>
+      </w:r>
+      <w:proofErr w:type="spellEnd"/>
+      <w:r>
+        <w:t>` INT NOT NULL,</w:t>
+      </w:r>
+    </w:p>
+    <w:p>
+      <w:r>
+        <w:t xml:space="preserve">  PRIMARY KEY (`</w:t>
+      </w:r>
+      <w:proofErr w:type="spellStart"/>
+      <w:r>
+        <w:t>users_user_id</w:t>
+      </w:r>
+      <w:proofErr w:type="spellEnd"/>
+      <w:r>
+        <w:t>`, `</w:t>
+      </w:r>
+      <w:proofErr w:type="spellStart"/>
+      <w:r>
+        <w:t>gifts_gift_id</w:t>
+      </w:r>
+      <w:proofErr w:type="spellEnd"/>
+      <w:r>
+        <w:t>`),</w:t>
+      </w:r>
+    </w:p>
+    <w:p>
+      <w:r>
+        <w:t xml:space="preserve">  INDEX `fk_users_has_gifts_gifts1_idx` (`</w:t>
+      </w:r>
+      <w:proofErr w:type="spellStart"/>
+      <w:r>
+        <w:t>gifts_gift_id</w:t>
+      </w:r>
+      <w:proofErr w:type="spellEnd"/>
+      <w:r>
+        <w:t>` ASC) ,</w:t>
+      </w:r>
+    </w:p>
+    <w:p>
+      <w:r>
+        <w:t xml:space="preserve">  INDEX `fk_users_has_gifts_users1_idx` (`</w:t>
+      </w:r>
+      <w:proofErr w:type="spellStart"/>
+      <w:r>
+        <w:t>users_user_id</w:t>
+      </w:r>
+      <w:proofErr w:type="spellEnd"/>
+      <w:r>
+        <w:t>` ASC) ,</w:t>
       </w:r>
     </w:p>
     <w:p>
@@ -627,12 +1356,36 @@
     </w:p>
     <w:p>
       <w:r>
-        <w:t xml:space="preserve">    FOREIGN KEY (`users_user_id`)</w:t>
-      </w:r>
-    </w:p>
-    <w:p>
-      <w:r>
-        <w:t xml:space="preserve">    REFERENCES `mydb`.`users` (`user_id`)</w:t>
+        <w:t xml:space="preserve">    FOREIGN KEY (`</w:t>
+      </w:r>
+      <w:proofErr w:type="spellStart"/>
+      <w:r>
+        <w:t>users_user_id</w:t>
+      </w:r>
+      <w:proofErr w:type="spellEnd"/>
+      <w:r>
+        <w:t>`)</w:t>
+      </w:r>
+    </w:p>
+    <w:p>
+      <w:r>
+        <w:t xml:space="preserve">    REFERENCES `</w:t>
+      </w:r>
+      <w:proofErr w:type="spellStart"/>
+      <w:r>
+        <w:t>mydb</w:t>
+      </w:r>
+      <w:proofErr w:type="spellEnd"/>
+      <w:r>
+        <w:t>`.`users` (`</w:t>
+      </w:r>
+      <w:proofErr w:type="spellStart"/>
+      <w:r>
+        <w:t>user_id</w:t>
+      </w:r>
+      <w:proofErr w:type="spellEnd"/>
+      <w:r>
+        <w:t>`)</w:t>
       </w:r>
     </w:p>
     <w:p>
@@ -661,12 +1414,36 @@
     </w:p>
     <w:p>
       <w:r>
-        <w:t xml:space="preserve">    FOREIGN KEY (`gifts_gift_id`)</w:t>
-      </w:r>
-    </w:p>
-    <w:p>
-      <w:r>
-        <w:t xml:space="preserve">    REFERENCES `mydb`.`gifts` (`gift_id`)</w:t>
+        <w:t xml:space="preserve">    FOREIGN KEY (`</w:t>
+      </w:r>
+      <w:proofErr w:type="spellStart"/>
+      <w:r>
+        <w:t>gifts_gift_id</w:t>
+      </w:r>
+      <w:proofErr w:type="spellEnd"/>
+      <w:r>
+        <w:t>`)</w:t>
+      </w:r>
+    </w:p>
+    <w:p>
+      <w:r>
+        <w:t xml:space="preserve">    REFERENCES `</w:t>
+      </w:r>
+      <w:proofErr w:type="spellStart"/>
+      <w:r>
+        <w:t>mydb</w:t>
+      </w:r>
+      <w:proofErr w:type="spellEnd"/>
+      <w:r>
+        <w:t>`.`gifts` (`</w:t>
+      </w:r>
+      <w:proofErr w:type="spellStart"/>
+      <w:r>
+        <w:t>gift_id</w:t>
+      </w:r>
+      <w:proofErr w:type="spellEnd"/>
+      <w:r>
+        <w:t>`)</w:t>
       </w:r>
     </w:p>
     <w:p>
@@ -690,7 +1467,15 @@
     </w:p>
     <w:p>
       <w:r>
-        <w:t>ENGINE = InnoDB;</w:t>
+        <w:t xml:space="preserve">ENGINE = </w:t>
+      </w:r>
+      <w:proofErr w:type="spellStart"/>
+      <w:r>
+        <w:t>InnoDB</w:t>
+      </w:r>
+      <w:proofErr w:type="spellEnd"/>
+      <w:r>
+        <w:t>;</w:t>
       </w:r>
     </w:p>
     <w:p/>
@@ -1445,21 +2230,6 @@
 </file>
 
 <file path=customXml/item1.xml><?xml version="1.0" encoding="utf-8"?>
-<p:properties xmlns:p="http://schemas.microsoft.com/office/2006/metadata/properties" xmlns:xsi="http://www.w3.org/2001/XMLSchema-instance" xmlns:pc="http://schemas.microsoft.com/office/infopath/2007/PartnerControls">
-  <documentManagement/>
-</p:properties>
-</file>
-
-<file path=customXml/item2.xml><?xml version="1.0" encoding="utf-8"?>
-<?mso-contentType ?>
-<FormTemplates xmlns="http://schemas.microsoft.com/sharepoint/v3/contenttype/forms">
-  <Display>DocumentLibraryForm</Display>
-  <Edit>DocumentLibraryForm</Edit>
-  <New>DocumentLibraryForm</New>
-</FormTemplates>
-</file>
-
-<file path=customXml/item3.xml><?xml version="1.0" encoding="utf-8"?>
 <ct:contentTypeSchema xmlns:ct="http://schemas.microsoft.com/office/2006/metadata/contentType" xmlns:ma="http://schemas.microsoft.com/office/2006/metadata/properties/metaAttributes" ct:_="" ma:_="" ma:contentTypeName="Document" ma:contentTypeID="0x01010041669B9BBC215A4D9FB8047DCE6F724A" ma:contentTypeVersion="4" ma:contentTypeDescription="Create a new document." ma:contentTypeScope="" ma:versionID="87a4b0221ccb6d2789ea2100dd8447d5">
   <xsd:schema xmlns:xsd="http://www.w3.org/2001/XMLSchema" xmlns:xs="http://www.w3.org/2001/XMLSchema" xmlns:p="http://schemas.microsoft.com/office/2006/metadata/properties" xmlns:ns3="b43c5840-c3c2-4744-b3af-73b9bbccbda5" targetNamespace="http://schemas.microsoft.com/office/2006/metadata/properties" ma:root="true" ma:fieldsID="f6ca7f970d345012763b3142be82d6a3" ns3:_="">
     <xsd:import namespace="b43c5840-c3c2-4744-b3af-73b9bbccbda5"/>
@@ -1605,24 +2375,22 @@
 </ct:contentTypeSchema>
 </file>
 
-<file path=customXml/itemProps1.xml><?xml version="1.0" encoding="utf-8"?>
-<ds:datastoreItem xmlns:ds="http://schemas.openxmlformats.org/officeDocument/2006/customXml" ds:itemID="{333011C7-A4E0-431C-B3C7-EED351D3DDA9}">
-  <ds:schemaRefs>
-    <ds:schemaRef ds:uri="http://schemas.microsoft.com/office/2006/metadata/properties"/>
-    <ds:schemaRef ds:uri="http://schemas.microsoft.com/office/infopath/2007/PartnerControls"/>
-  </ds:schemaRefs>
-</ds:datastoreItem>
+<file path=customXml/item2.xml><?xml version="1.0" encoding="utf-8"?>
+<?mso-contentType ?>
+<FormTemplates xmlns="http://schemas.microsoft.com/sharepoint/v3/contenttype/forms">
+  <Display>DocumentLibraryForm</Display>
+  <Edit>DocumentLibraryForm</Edit>
+  <New>DocumentLibraryForm</New>
+</FormTemplates>
 </file>
 
-<file path=customXml/itemProps2.xml><?xml version="1.0" encoding="utf-8"?>
-<ds:datastoreItem xmlns:ds="http://schemas.openxmlformats.org/officeDocument/2006/customXml" ds:itemID="{9EF142D5-B3B4-410E-85C1-88DEED9348CE}">
-  <ds:schemaRefs>
-    <ds:schemaRef ds:uri="http://schemas.microsoft.com/sharepoint/v3/contenttype/forms"/>
-  </ds:schemaRefs>
-</ds:datastoreItem>
+<file path=customXml/item3.xml><?xml version="1.0" encoding="utf-8"?>
+<p:properties xmlns:p="http://schemas.microsoft.com/office/2006/metadata/properties" xmlns:xsi="http://www.w3.org/2001/XMLSchema-instance" xmlns:pc="http://schemas.microsoft.com/office/infopath/2007/PartnerControls">
+  <documentManagement/>
+</p:properties>
 </file>
 
-<file path=customXml/itemProps3.xml><?xml version="1.0" encoding="utf-8"?>
+<file path=customXml/itemProps1.xml><?xml version="1.0" encoding="utf-8"?>
 <ds:datastoreItem xmlns:ds="http://schemas.openxmlformats.org/officeDocument/2006/customXml" ds:itemID="{2091867D-5A9A-4A44-B209-00670D9B4C38}">
   <ds:schemaRefs>
     <ds:schemaRef ds:uri="http://schemas.microsoft.com/office/2006/metadata/contentType"/>
@@ -1638,4 +2406,21 @@
     <ds:schemaRef ds:uri="http://schemas.microsoft.com/internal/obd"/>
   </ds:schemaRefs>
 </ds:datastoreItem>
+</file>
+
+<file path=customXml/itemProps2.xml><?xml version="1.0" encoding="utf-8"?>
+<ds:datastoreItem xmlns:ds="http://schemas.openxmlformats.org/officeDocument/2006/customXml" ds:itemID="{9EF142D5-B3B4-410E-85C1-88DEED9348CE}">
+  <ds:schemaRefs>
+    <ds:schemaRef ds:uri="http://schemas.microsoft.com/sharepoint/v3/contenttype/forms"/>
+  </ds:schemaRefs>
+</ds:datastoreItem>
+</file>
+
+<file path=customXml/itemProps3.xml><?xml version="1.0" encoding="utf-8"?>
+<ds:datastoreItem xmlns:ds="http://schemas.openxmlformats.org/officeDocument/2006/customXml" ds:itemID="{333011C7-A4E0-431C-B3C7-EED351D3DDA9}">
+  <ds:schemaRefs>
+    <ds:schemaRef ds:uri="http://schemas.microsoft.com/office/2006/metadata/properties"/>
+    <ds:schemaRef ds:uri="http://schemas.microsoft.com/office/infopath/2007/PartnerControls"/>
+  </ds:schemaRefs>
+</ds:datastoreItem>
 </file>
</xml_diff>

<commit_message>
Changed the database and updated the sql file
</commit_message>
<xml_diff>
--- a/Back-end/Database/rally_task_db_sql.docx
+++ b/Back-end/Database/rally_task_db_sql.docx
@@ -4,17 +4,35 @@
   <w:body>
     <w:p>
       <w:r>
-        <w:t>SET @OLD_UNIQUE_CHECKS=@@UNIQUE_CHECKS, UNIQUE_CHECKS=0;</w:t>
-      </w:r>
-    </w:p>
-    <w:p>
-      <w:r>
-        <w:t>SET @OLD_FOREIGN_KEY_CHECKS=@@FOREIGN_KEY_CHECKS, FOREIGN_KEY_CHECKS=0;</w:t>
-      </w:r>
-    </w:p>
-    <w:p>
-      <w:r>
-        <w:t>SET @OLD_SQL_MODE=@@SQL_MODE, SQL_MODE='ONLY_FULL_GROUP_BY,STRICT_TRANS_TABLES,NO_ZERO_IN_DATE,NO_ZERO_DATE,ERROR_FOR_DIVISION_BY_ZERO,NO_ENGINE_SUBSTITUTION';</w:t>
+        <w:t>SET @OLD_UNIQUE_CHECKS=@@UNIQUE_CHECKS, UNIQUE_CHECKS=</w:t>
+      </w:r>
+      <w:proofErr w:type="gramStart"/>
+      <w:r>
+        <w:t>0;</w:t>
+      </w:r>
+      <w:proofErr w:type="gramEnd"/>
+    </w:p>
+    <w:p>
+      <w:r>
+        <w:t>SET @OLD_FOREIGN_KEY_CHECKS=@@FOREIGN_KEY_CHECKS, FOREIGN_KEY_CHECKS=</w:t>
+      </w:r>
+      <w:proofErr w:type="gramStart"/>
+      <w:r>
+        <w:t>0;</w:t>
+      </w:r>
+      <w:proofErr w:type="gramEnd"/>
+    </w:p>
+    <w:p>
+      <w:r>
+        <w:t>SET @OLD_SQL_MODE=@@SQL_MODE, SQL_MODE='ONLY_FULL_GROUP_</w:t>
+      </w:r>
+      <w:proofErr w:type="gramStart"/>
+      <w:r>
+        <w:t>BY,STRICT</w:t>
+      </w:r>
+      <w:proofErr w:type="gramEnd"/>
+      <w:r>
+        <w:t>_TRANS_TABLES,NO_ZERO_IN_DATE,NO_ZERO_DATE,ERROR_FOR_DIVISION_BY_ZERO,NO_ENGINE_SUBSTITUTION';</w:t>
       </w:r>
     </w:p>
     <w:p/>
@@ -29,7 +47,7 @@
       </w:r>
       <w:proofErr w:type="spellStart"/>
       <w:r>
-        <w:t>mydb</w:t>
+        <w:t>rally_task_db</w:t>
       </w:r>
       <w:proofErr w:type="spellEnd"/>
     </w:p>
@@ -50,7 +68,7 @@
       </w:r>
       <w:proofErr w:type="spellStart"/>
       <w:r>
-        <w:t>mydb</w:t>
+        <w:t>rally_task_db</w:t>
       </w:r>
       <w:proofErr w:type="spellEnd"/>
     </w:p>
@@ -65,12 +83,17 @@
       </w:r>
       <w:proofErr w:type="spellStart"/>
       <w:r>
-        <w:t>mydb</w:t>
-      </w:r>
-      <w:proofErr w:type="spellEnd"/>
-      <w:r>
-        <w:t>` DEFAULT CHARACTER SET utf8 ;</w:t>
-      </w:r>
+        <w:t>rally_task_db</w:t>
+      </w:r>
+      <w:proofErr w:type="spellEnd"/>
+      <w:r>
+        <w:t>` DEFAULT CHARACTER SET utf</w:t>
+      </w:r>
+      <w:proofErr w:type="gramStart"/>
+      <w:r>
+        <w:t>8 ;</w:t>
+      </w:r>
+      <w:proofErr w:type="gramEnd"/>
     </w:p>
     <w:p>
       <w:r>
@@ -78,12 +101,14 @@
       </w:r>
       <w:proofErr w:type="spellStart"/>
       <w:r>
-        <w:t>mydb</w:t>
-      </w:r>
-      <w:proofErr w:type="spellEnd"/>
+        <w:t>rally_task_db</w:t>
+      </w:r>
+      <w:proofErr w:type="spellEnd"/>
+      <w:proofErr w:type="gramStart"/>
       <w:r>
         <w:t>` ;</w:t>
       </w:r>
+      <w:proofErr w:type="gramEnd"/>
     </w:p>
     <w:p/>
     <w:p>
@@ -93,15 +118,20 @@
     </w:p>
     <w:p>
       <w:r>
-        <w:t>-- Table `</w:t>
-      </w:r>
-      <w:proofErr w:type="spellStart"/>
-      <w:r>
-        <w:t>mydb</w:t>
-      </w:r>
-      <w:proofErr w:type="spellEnd"/>
-      <w:r>
-        <w:t>`.`users`</w:t>
+        <w:t>-- Table `rally_task_</w:t>
+      </w:r>
+      <w:proofErr w:type="spellStart"/>
+      <w:r>
+        <w:t>db</w:t>
+      </w:r>
+      <w:proofErr w:type="spellEnd"/>
+      <w:proofErr w:type="gramStart"/>
+      <w:r>
+        <w:t>`.`</w:t>
+      </w:r>
+      <w:proofErr w:type="gramEnd"/>
+      <w:r>
+        <w:t>users`</w:t>
       </w:r>
     </w:p>
     <w:p>
@@ -111,15 +141,20 @@
     </w:p>
     <w:p>
       <w:r>
-        <w:t>CREATE TABLE IF NOT EXISTS `</w:t>
-      </w:r>
-      <w:proofErr w:type="spellStart"/>
-      <w:r>
-        <w:t>mydb</w:t>
-      </w:r>
-      <w:proofErr w:type="spellEnd"/>
-      <w:r>
-        <w:t>`.`users` (</w:t>
+        <w:t>CREATE TABLE IF NOT EXISTS `rally_task_</w:t>
+      </w:r>
+      <w:proofErr w:type="spellStart"/>
+      <w:r>
+        <w:t>db</w:t>
+      </w:r>
+      <w:proofErr w:type="spellEnd"/>
+      <w:proofErr w:type="gramStart"/>
+      <w:r>
+        <w:t>`.`</w:t>
+      </w:r>
+      <w:proofErr w:type="gramEnd"/>
+      <w:r>
+        <w:t>users` (</w:t>
       </w:r>
     </w:p>
     <w:p>
@@ -145,12 +180,28 @@
       </w:r>
       <w:proofErr w:type="spellEnd"/>
       <w:r>
-        <w:t>` VARCHAR(255) NOT NULL,</w:t>
-      </w:r>
-    </w:p>
-    <w:p>
-      <w:r>
-        <w:t xml:space="preserve">  `user_ username` VARCHAR(45) NOT NULL,</w:t>
+        <w:t xml:space="preserve">` </w:t>
+      </w:r>
+      <w:proofErr w:type="gramStart"/>
+      <w:r>
+        <w:t>VARCHAR(</w:t>
+      </w:r>
+      <w:proofErr w:type="gramEnd"/>
+      <w:r>
+        <w:t>255) NOT NULL,</w:t>
+      </w:r>
+    </w:p>
+    <w:p>
+      <w:r>
+        <w:t xml:space="preserve">  `user_ username` </w:t>
+      </w:r>
+      <w:proofErr w:type="gramStart"/>
+      <w:r>
+        <w:t>VARCHAR(</w:t>
+      </w:r>
+      <w:proofErr w:type="gramEnd"/>
+      <w:r>
+        <w:t>45) NOT NULL,</w:t>
       </w:r>
     </w:p>
     <w:p>
@@ -163,7 +214,15 @@
       </w:r>
       <w:proofErr w:type="spellEnd"/>
       <w:r>
-        <w:t>` VARCHAR(45) NOT NULL,</w:t>
+        <w:t xml:space="preserve">` </w:t>
+      </w:r>
+      <w:proofErr w:type="gramStart"/>
+      <w:r>
+        <w:t>VARCHAR(</w:t>
+      </w:r>
+      <w:proofErr w:type="gramEnd"/>
+      <w:r>
+        <w:t>45) NOT NULL,</w:t>
       </w:r>
     </w:p>
     <w:p>
@@ -176,7 +235,15 @@
       </w:r>
       <w:proofErr w:type="spellEnd"/>
       <w:r>
-        <w:t>` VARCHAR(45) NOT NULL,</w:t>
+        <w:t xml:space="preserve">` </w:t>
+      </w:r>
+      <w:proofErr w:type="gramStart"/>
+      <w:r>
+        <w:t>VARCHAR(</w:t>
+      </w:r>
+      <w:proofErr w:type="gramEnd"/>
+      <w:r>
+        <w:t>45) NOT NULL,</w:t>
       </w:r>
     </w:p>
     <w:p>
@@ -194,10 +261,7 @@
     </w:p>
     <w:p>
       <w:r>
-        <w:t xml:space="preserve">  </w:t>
-      </w:r>
-      <w:r>
-        <w:t>`</w:t>
+        <w:t xml:space="preserve">  `</w:t>
       </w:r>
       <w:proofErr w:type="spellStart"/>
       <w:r>
@@ -214,10 +278,28 @@
       </w:r>
       <w:proofErr w:type="spellStart"/>
       <w:r>
-        <w:t>user_</w:t>
-      </w:r>
-      <w:r>
-        <w:t>points</w:t>
+        <w:t>user_interest_category</w:t>
+      </w:r>
+      <w:proofErr w:type="spellEnd"/>
+      <w:r>
+        <w:t xml:space="preserve">` </w:t>
+      </w:r>
+      <w:proofErr w:type="gramStart"/>
+      <w:r>
+        <w:t>VARCHAR(</w:t>
+      </w:r>
+      <w:proofErr w:type="gramEnd"/>
+      <w:r>
+        <w:t>45) NOT NULL,</w:t>
+      </w:r>
+    </w:p>
+    <w:p>
+      <w:r>
+        <w:t xml:space="preserve">  `</w:t>
+      </w:r>
+      <w:proofErr w:type="spellStart"/>
+      <w:r>
+        <w:t>user_points</w:t>
       </w:r>
       <w:proofErr w:type="spellEnd"/>
       <w:r>
@@ -226,6 +308,7 @@
     </w:p>
     <w:p>
       <w:r>
+        <w:lastRenderedPageBreak/>
         <w:t xml:space="preserve">  PRIMARY KEY (`</w:t>
       </w:r>
       <w:proofErr w:type="spellStart"/>
@@ -239,10 +322,10 @@
     </w:p>
     <w:p>
       <w:r>
-        <w:lastRenderedPageBreak/>
         <w:t xml:space="preserve">ENGINE = </w:t>
       </w:r>
       <w:proofErr w:type="spellStart"/>
+      <w:proofErr w:type="gramStart"/>
       <w:r>
         <w:t>InnoDB</w:t>
       </w:r>
@@ -250,6 +333,7 @@
       <w:r>
         <w:t>;</w:t>
       </w:r>
+      <w:proofErr w:type="gramEnd"/>
     </w:p>
     <w:p/>
     <w:p/>
@@ -260,15 +344,20 @@
     </w:p>
     <w:p>
       <w:r>
-        <w:t>-- Table `</w:t>
-      </w:r>
-      <w:proofErr w:type="spellStart"/>
-      <w:r>
-        <w:t>mydb</w:t>
-      </w:r>
-      <w:proofErr w:type="spellEnd"/>
-      <w:r>
-        <w:t>`.`tasks`</w:t>
+        <w:t>-- Table `rally_task_</w:t>
+      </w:r>
+      <w:proofErr w:type="spellStart"/>
+      <w:r>
+        <w:t>db</w:t>
+      </w:r>
+      <w:proofErr w:type="spellEnd"/>
+      <w:proofErr w:type="gramStart"/>
+      <w:r>
+        <w:t>`.`</w:t>
+      </w:r>
+      <w:proofErr w:type="gramEnd"/>
+      <w:r>
+        <w:t>tasks`</w:t>
       </w:r>
     </w:p>
     <w:p>
@@ -278,15 +367,20 @@
     </w:p>
     <w:p>
       <w:r>
-        <w:t>CREATE TABLE IF NOT EXISTS `</w:t>
-      </w:r>
-      <w:proofErr w:type="spellStart"/>
-      <w:r>
-        <w:t>mydb</w:t>
-      </w:r>
-      <w:proofErr w:type="spellEnd"/>
-      <w:r>
-        <w:t>`.`tasks` (</w:t>
+        <w:t>CREATE TABLE IF NOT EXISTS `rally_task_</w:t>
+      </w:r>
+      <w:proofErr w:type="spellStart"/>
+      <w:r>
+        <w:t>db</w:t>
+      </w:r>
+      <w:proofErr w:type="spellEnd"/>
+      <w:proofErr w:type="gramStart"/>
+      <w:r>
+        <w:t>`.`</w:t>
+      </w:r>
+      <w:proofErr w:type="gramEnd"/>
+      <w:r>
+        <w:t>tasks` (</w:t>
       </w:r>
     </w:p>
     <w:p>
@@ -312,7 +406,15 @@
       </w:r>
       <w:proofErr w:type="spellEnd"/>
       <w:r>
-        <w:t>` VARCHAR(45) NOT NULL,</w:t>
+        <w:t xml:space="preserve">` </w:t>
+      </w:r>
+      <w:proofErr w:type="gramStart"/>
+      <w:r>
+        <w:t>VARCHAR(</w:t>
+      </w:r>
+      <w:proofErr w:type="gramEnd"/>
+      <w:r>
+        <w:t>45) NOT NULL,</w:t>
       </w:r>
     </w:p>
     <w:p>
@@ -351,7 +453,15 @@
       </w:r>
       <w:proofErr w:type="spellEnd"/>
       <w:r>
-        <w:t>` VARCHAR(45) NOT NULL,</w:t>
+        <w:t xml:space="preserve">` </w:t>
+      </w:r>
+      <w:proofErr w:type="gramStart"/>
+      <w:r>
+        <w:t>VARCHAR(</w:t>
+      </w:r>
+      <w:proofErr w:type="gramEnd"/>
+      <w:r>
+        <w:t>45) NOT NULL,</w:t>
       </w:r>
     </w:p>
     <w:p>
@@ -398,8 +508,13 @@
       </w:r>
       <w:proofErr w:type="spellEnd"/>
       <w:r>
-        <w:t>` ASC) ,</w:t>
-      </w:r>
+        <w:t>` ASC</w:t>
+      </w:r>
+      <w:proofErr w:type="gramStart"/>
+      <w:r>
+        <w:t>) ,</w:t>
+      </w:r>
+      <w:proofErr w:type="gramEnd"/>
     </w:p>
     <w:p>
       <w:r>
@@ -421,15 +536,20 @@
     </w:p>
     <w:p>
       <w:r>
-        <w:t xml:space="preserve">    REFERENCES `</w:t>
-      </w:r>
-      <w:proofErr w:type="spellStart"/>
-      <w:r>
-        <w:t>mydb</w:t>
-      </w:r>
-      <w:proofErr w:type="spellEnd"/>
-      <w:r>
-        <w:t>`.`users` (`</w:t>
+        <w:t xml:space="preserve">    REFERENCES `rally_task_</w:t>
+      </w:r>
+      <w:proofErr w:type="spellStart"/>
+      <w:r>
+        <w:t>db</w:t>
+      </w:r>
+      <w:proofErr w:type="spellEnd"/>
+      <w:proofErr w:type="gramStart"/>
+      <w:r>
+        <w:t>`.`</w:t>
+      </w:r>
+      <w:proofErr w:type="gramEnd"/>
+      <w:r>
+        <w:t>users` (`</w:t>
       </w:r>
       <w:proofErr w:type="spellStart"/>
       <w:r>
@@ -464,6 +584,7 @@
         <w:t xml:space="preserve">ENGINE = </w:t>
       </w:r>
       <w:proofErr w:type="spellStart"/>
+      <w:proofErr w:type="gramStart"/>
       <w:r>
         <w:t>InnoDB</w:t>
       </w:r>
@@ -471,6 +592,7 @@
       <w:r>
         <w:t>;</w:t>
       </w:r>
+      <w:proofErr w:type="gramEnd"/>
     </w:p>
     <w:p/>
     <w:p/>
@@ -481,17 +603,19 @@
     </w:p>
     <w:p>
       <w:r>
-        <w:t>-- Table `</w:t>
-      </w:r>
-      <w:proofErr w:type="spellStart"/>
-      <w:r>
-        <w:t>mydb</w:t>
-      </w:r>
-      <w:proofErr w:type="spellEnd"/>
+        <w:t>-- Table `rally_task_</w:t>
+      </w:r>
+      <w:proofErr w:type="spellStart"/>
+      <w:r>
+        <w:t>db</w:t>
+      </w:r>
+      <w:proofErr w:type="spellEnd"/>
+      <w:proofErr w:type="gramStart"/>
       <w:r>
         <w:t>`.`</w:t>
       </w:r>
       <w:proofErr w:type="spellStart"/>
+      <w:proofErr w:type="gramEnd"/>
       <w:r>
         <w:t>proof_documents</w:t>
       </w:r>
@@ -507,17 +631,19 @@
     </w:p>
     <w:p>
       <w:r>
-        <w:t>CREATE TABLE IF NOT EXISTS `</w:t>
-      </w:r>
-      <w:proofErr w:type="spellStart"/>
-      <w:r>
-        <w:t>mydb</w:t>
-      </w:r>
-      <w:proofErr w:type="spellEnd"/>
+        <w:t>CREATE TABLE IF NOT EXISTS `rally_task_</w:t>
+      </w:r>
+      <w:proofErr w:type="spellStart"/>
+      <w:r>
+        <w:t>db</w:t>
+      </w:r>
+      <w:proofErr w:type="spellEnd"/>
+      <w:proofErr w:type="gramStart"/>
       <w:r>
         <w:t>`.`</w:t>
       </w:r>
       <w:proofErr w:type="spellStart"/>
+      <w:proofErr w:type="gramEnd"/>
       <w:r>
         <w:t>proof_documents</w:t>
       </w:r>
@@ -541,12 +667,20 @@
     </w:p>
     <w:p>
       <w:r>
-        <w:t xml:space="preserve">  `document` VARCHAR(45) NOT NULL,</w:t>
-      </w:r>
-    </w:p>
-    <w:p>
-      <w:r>
         <w:lastRenderedPageBreak/>
+        <w:t xml:space="preserve">  `document` </w:t>
+      </w:r>
+      <w:proofErr w:type="gramStart"/>
+      <w:r>
+        <w:t>VARCHAR(</w:t>
+      </w:r>
+      <w:proofErr w:type="gramEnd"/>
+      <w:r>
+        <w:t>45) NOT NULL,</w:t>
+      </w:r>
+    </w:p>
+    <w:p>
+      <w:r>
         <w:t xml:space="preserve">  `</w:t>
       </w:r>
       <w:proofErr w:type="spellStart"/>
@@ -610,8 +744,13 @@
       </w:r>
       <w:proofErr w:type="spellEnd"/>
       <w:r>
-        <w:t>` ASC) ,</w:t>
-      </w:r>
+        <w:t>` ASC</w:t>
+      </w:r>
+      <w:proofErr w:type="gramStart"/>
+      <w:r>
+        <w:t>) ,</w:t>
+      </w:r>
+      <w:proofErr w:type="gramEnd"/>
     </w:p>
     <w:p>
       <w:r>
@@ -623,8 +762,13 @@
       </w:r>
       <w:proofErr w:type="spellEnd"/>
       <w:r>
-        <w:t>` ASC) ,</w:t>
-      </w:r>
+        <w:t>` ASC</w:t>
+      </w:r>
+      <w:proofErr w:type="gramStart"/>
+      <w:r>
+        <w:t>) ,</w:t>
+      </w:r>
+      <w:proofErr w:type="gramEnd"/>
     </w:p>
     <w:p>
       <w:r>
@@ -646,15 +790,20 @@
     </w:p>
     <w:p>
       <w:r>
-        <w:t xml:space="preserve">    REFERENCES `</w:t>
-      </w:r>
-      <w:proofErr w:type="spellStart"/>
-      <w:r>
-        <w:t>mydb</w:t>
-      </w:r>
-      <w:proofErr w:type="spellEnd"/>
-      <w:r>
-        <w:t>`.`users` (`</w:t>
+        <w:t xml:space="preserve">    REFERENCES `rally_task_</w:t>
+      </w:r>
+      <w:proofErr w:type="spellStart"/>
+      <w:r>
+        <w:t>db</w:t>
+      </w:r>
+      <w:proofErr w:type="spellEnd"/>
+      <w:proofErr w:type="gramStart"/>
+      <w:r>
+        <w:t>`.`</w:t>
+      </w:r>
+      <w:proofErr w:type="gramEnd"/>
+      <w:r>
+        <w:t>users` (`</w:t>
       </w:r>
       <w:proofErr w:type="spellStart"/>
       <w:r>
@@ -704,15 +853,20 @@
     </w:p>
     <w:p>
       <w:r>
-        <w:t xml:space="preserve">    REFERENCES `</w:t>
-      </w:r>
-      <w:proofErr w:type="spellStart"/>
-      <w:r>
-        <w:t>mydb</w:t>
-      </w:r>
-      <w:proofErr w:type="spellEnd"/>
-      <w:r>
-        <w:t>`.`tasks` (`</w:t>
+        <w:t xml:space="preserve">    REFERENCES `rally_task_</w:t>
+      </w:r>
+      <w:proofErr w:type="spellStart"/>
+      <w:r>
+        <w:t>db</w:t>
+      </w:r>
+      <w:proofErr w:type="spellEnd"/>
+      <w:proofErr w:type="gramStart"/>
+      <w:r>
+        <w:t>`.`</w:t>
+      </w:r>
+      <w:proofErr w:type="gramEnd"/>
+      <w:r>
+        <w:t>tasks` (`</w:t>
       </w:r>
       <w:proofErr w:type="spellStart"/>
       <w:r>
@@ -747,6 +901,7 @@
         <w:t xml:space="preserve">ENGINE = </w:t>
       </w:r>
       <w:proofErr w:type="spellStart"/>
+      <w:proofErr w:type="gramStart"/>
       <w:r>
         <w:t>InnoDB</w:t>
       </w:r>
@@ -754,6 +909,7 @@
       <w:r>
         <w:t>;</w:t>
       </w:r>
+      <w:proofErr w:type="gramEnd"/>
     </w:p>
     <w:p/>
     <w:p/>
@@ -764,15 +920,20 @@
     </w:p>
     <w:p>
       <w:r>
-        <w:t>-- Table `</w:t>
-      </w:r>
-      <w:proofErr w:type="spellStart"/>
-      <w:r>
-        <w:t>mydb</w:t>
-      </w:r>
-      <w:proofErr w:type="spellEnd"/>
-      <w:r>
-        <w:t>`.`gifts`</w:t>
+        <w:t>-- Table `rally_task_</w:t>
+      </w:r>
+      <w:proofErr w:type="spellStart"/>
+      <w:r>
+        <w:t>db</w:t>
+      </w:r>
+      <w:proofErr w:type="spellEnd"/>
+      <w:proofErr w:type="gramStart"/>
+      <w:r>
+        <w:t>`.`</w:t>
+      </w:r>
+      <w:proofErr w:type="gramEnd"/>
+      <w:r>
+        <w:t>gifts`</w:t>
       </w:r>
     </w:p>
     <w:p>
@@ -782,15 +943,20 @@
     </w:p>
     <w:p>
       <w:r>
-        <w:t>CREATE TABLE IF NOT EXISTS `</w:t>
-      </w:r>
-      <w:proofErr w:type="spellStart"/>
-      <w:r>
-        <w:t>mydb</w:t>
-      </w:r>
-      <w:proofErr w:type="spellEnd"/>
-      <w:r>
-        <w:t>`.`gifts` (</w:t>
+        <w:t>CREATE TABLE IF NOT EXISTS `rally_task_</w:t>
+      </w:r>
+      <w:proofErr w:type="spellStart"/>
+      <w:r>
+        <w:t>db</w:t>
+      </w:r>
+      <w:proofErr w:type="spellEnd"/>
+      <w:proofErr w:type="gramStart"/>
+      <w:r>
+        <w:t>`.`</w:t>
+      </w:r>
+      <w:proofErr w:type="gramEnd"/>
+      <w:r>
+        <w:t>gifts` (</w:t>
       </w:r>
     </w:p>
     <w:p>
@@ -816,7 +982,15 @@
       </w:r>
       <w:proofErr w:type="spellEnd"/>
       <w:r>
-        <w:t>` VARCHAR(45) NOT NULL,</w:t>
+        <w:t xml:space="preserve">` </w:t>
+      </w:r>
+      <w:proofErr w:type="gramStart"/>
+      <w:r>
+        <w:t>VARCHAR(</w:t>
+      </w:r>
+      <w:proofErr w:type="gramEnd"/>
+      <w:r>
+        <w:t>45) NOT NULL,</w:t>
       </w:r>
     </w:p>
     <w:p>
@@ -850,6 +1024,7 @@
         <w:t xml:space="preserve">ENGINE = </w:t>
       </w:r>
       <w:proofErr w:type="spellStart"/>
+      <w:proofErr w:type="gramStart"/>
       <w:r>
         <w:t>InnoDB</w:t>
       </w:r>
@@ -857,26 +1032,36 @@
       <w:r>
         <w:t>;</w:t>
       </w:r>
+      <w:proofErr w:type="gramEnd"/>
     </w:p>
     <w:p/>
     <w:p/>
     <w:p>
       <w:r>
-        <w:lastRenderedPageBreak/>
         <w:t>-- -----------------------------------------------------</w:t>
       </w:r>
     </w:p>
     <w:p>
       <w:r>
-        <w:t>-- Table `</w:t>
-      </w:r>
-      <w:proofErr w:type="spellStart"/>
-      <w:r>
-        <w:t>mydb</w:t>
-      </w:r>
-      <w:proofErr w:type="spellEnd"/>
-      <w:r>
-        <w:t>`.`interests`</w:t>
+        <w:t>-- Table `rally_task_</w:t>
+      </w:r>
+      <w:proofErr w:type="spellStart"/>
+      <w:r>
+        <w:t>db</w:t>
+      </w:r>
+      <w:proofErr w:type="spellEnd"/>
+      <w:proofErr w:type="gramStart"/>
+      <w:r>
+        <w:t>`.`</w:t>
+      </w:r>
+      <w:proofErr w:type="spellStart"/>
+      <w:proofErr w:type="gramEnd"/>
+      <w:r>
+        <w:t>users_redeems_gifts</w:t>
+      </w:r>
+      <w:proofErr w:type="spellEnd"/>
+      <w:r>
+        <w:t>`</w:t>
       </w:r>
     </w:p>
     <w:p>
@@ -886,15 +1071,25 @@
     </w:p>
     <w:p>
       <w:r>
-        <w:t>CREATE TABLE IF NOT EXISTS `</w:t>
-      </w:r>
-      <w:proofErr w:type="spellStart"/>
-      <w:r>
-        <w:t>mydb</w:t>
-      </w:r>
-      <w:proofErr w:type="spellEnd"/>
-      <w:r>
-        <w:t>`.`interests` (</w:t>
+        <w:t>CREATE TABLE IF NOT EXISTS `rally_task_</w:t>
+      </w:r>
+      <w:proofErr w:type="spellStart"/>
+      <w:r>
+        <w:t>db</w:t>
+      </w:r>
+      <w:proofErr w:type="spellEnd"/>
+      <w:proofErr w:type="gramStart"/>
+      <w:r>
+        <w:t>`.`</w:t>
+      </w:r>
+      <w:proofErr w:type="spellStart"/>
+      <w:proofErr w:type="gramEnd"/>
+      <w:r>
+        <w:t>users_redeems_gifts</w:t>
+      </w:r>
+      <w:proofErr w:type="spellEnd"/>
+      <w:r>
+        <w:t>` (</w:t>
       </w:r>
     </w:p>
     <w:p>
@@ -903,11 +1098,11 @@
       </w:r>
       <w:proofErr w:type="spellStart"/>
       <w:r>
-        <w:t>interest_id</w:t>
-      </w:r>
-      <w:proofErr w:type="spellEnd"/>
-      <w:r>
-        <w:t>` INT NOT NULL AUTO_INCREMENT,</w:t>
+        <w:t>users_user_id</w:t>
+      </w:r>
+      <w:proofErr w:type="spellEnd"/>
+      <w:r>
+        <w:t>` INT NOT NULL,</w:t>
       </w:r>
     </w:p>
     <w:p>
@@ -916,11 +1111,11 @@
       </w:r>
       <w:proofErr w:type="spellStart"/>
       <w:r>
-        <w:t>interest_categorie</w:t>
-      </w:r>
-      <w:proofErr w:type="spellEnd"/>
-      <w:r>
-        <w:t>` VARCHAR(45) NOT NULL,</w:t>
+        <w:t>gifts_gift_id</w:t>
+      </w:r>
+      <w:proofErr w:type="spellEnd"/>
+      <w:r>
+        <w:t>` INT NOT NULL,</w:t>
       </w:r>
     </w:p>
     <w:p>
@@ -929,11 +1124,181 @@
       </w:r>
       <w:proofErr w:type="spellStart"/>
       <w:r>
-        <w:t>interest_id</w:t>
-      </w:r>
-      <w:proofErr w:type="spellEnd"/>
-      <w:r>
-        <w:t>`))</w:t>
+        <w:t>users_user_id</w:t>
+      </w:r>
+      <w:proofErr w:type="spellEnd"/>
+      <w:r>
+        <w:t>`, `</w:t>
+      </w:r>
+      <w:proofErr w:type="spellStart"/>
+      <w:r>
+        <w:t>gifts_gift_id</w:t>
+      </w:r>
+      <w:proofErr w:type="spellEnd"/>
+      <w:r>
+        <w:t>`),</w:t>
+      </w:r>
+    </w:p>
+    <w:p>
+      <w:r>
+        <w:t xml:space="preserve">  INDEX `fk_users_has_gifts_gifts1_idx` (`</w:t>
+      </w:r>
+      <w:proofErr w:type="spellStart"/>
+      <w:r>
+        <w:t>gifts_gift_id</w:t>
+      </w:r>
+      <w:proofErr w:type="spellEnd"/>
+      <w:r>
+        <w:t>` ASC</w:t>
+      </w:r>
+      <w:proofErr w:type="gramStart"/>
+      <w:r>
+        <w:t>) ,</w:t>
+      </w:r>
+      <w:proofErr w:type="gramEnd"/>
+    </w:p>
+    <w:p>
+      <w:r>
+        <w:t xml:space="preserve">  INDEX `fk_users_has_gifts_users1_idx` (`</w:t>
+      </w:r>
+      <w:proofErr w:type="spellStart"/>
+      <w:r>
+        <w:t>users_user_id</w:t>
+      </w:r>
+      <w:proofErr w:type="spellEnd"/>
+      <w:r>
+        <w:t>` ASC</w:t>
+      </w:r>
+      <w:proofErr w:type="gramStart"/>
+      <w:r>
+        <w:t>) ,</w:t>
+      </w:r>
+      <w:proofErr w:type="gramEnd"/>
+    </w:p>
+    <w:p>
+      <w:r>
+        <w:t xml:space="preserve">  CONSTRAINT `fk_users_has_gifts_users1`</w:t>
+      </w:r>
+    </w:p>
+    <w:p>
+      <w:r>
+        <w:t xml:space="preserve">    FOREIGN KEY (`</w:t>
+      </w:r>
+      <w:proofErr w:type="spellStart"/>
+      <w:r>
+        <w:t>users_user_id</w:t>
+      </w:r>
+      <w:proofErr w:type="spellEnd"/>
+      <w:r>
+        <w:t>`)</w:t>
+      </w:r>
+    </w:p>
+    <w:p>
+      <w:r>
+        <w:t xml:space="preserve">    REFERENCES `rally_task_</w:t>
+      </w:r>
+      <w:proofErr w:type="spellStart"/>
+      <w:r>
+        <w:t>db</w:t>
+      </w:r>
+      <w:proofErr w:type="spellEnd"/>
+      <w:proofErr w:type="gramStart"/>
+      <w:r>
+        <w:t>`.`</w:t>
+      </w:r>
+      <w:proofErr w:type="gramEnd"/>
+      <w:r>
+        <w:t>users` (`</w:t>
+      </w:r>
+      <w:proofErr w:type="spellStart"/>
+      <w:r>
+        <w:t>user_id</w:t>
+      </w:r>
+      <w:proofErr w:type="spellEnd"/>
+      <w:r>
+        <w:t>`)</w:t>
+      </w:r>
+    </w:p>
+    <w:p>
+      <w:r>
+        <w:t xml:space="preserve">    ON DELETE </w:t>
+      </w:r>
+      <w:r>
+        <w:t>CASCADE</w:t>
+      </w:r>
+    </w:p>
+    <w:p>
+      <w:r>
+        <w:t xml:space="preserve">    ON UPDATE </w:t>
+      </w:r>
+      <w:r>
+        <w:t>CASCADE</w:t>
+      </w:r>
+      <w:r>
+        <w:t>,</w:t>
+      </w:r>
+    </w:p>
+    <w:p>
+      <w:r>
+        <w:t xml:space="preserve">  CONSTRAINT `fk_users_has_gifts_gifts1`</w:t>
+      </w:r>
+    </w:p>
+    <w:p>
+      <w:r>
+        <w:t xml:space="preserve">    FOREIGN KEY (`</w:t>
+      </w:r>
+      <w:proofErr w:type="spellStart"/>
+      <w:r>
+        <w:t>gifts_gift_id</w:t>
+      </w:r>
+      <w:proofErr w:type="spellEnd"/>
+      <w:r>
+        <w:t>`)</w:t>
+      </w:r>
+    </w:p>
+    <w:p>
+      <w:r>
+        <w:t xml:space="preserve">    REFERENCES `rally_task_</w:t>
+      </w:r>
+      <w:proofErr w:type="spellStart"/>
+      <w:r>
+        <w:t>db</w:t>
+      </w:r>
+      <w:proofErr w:type="spellEnd"/>
+      <w:proofErr w:type="gramStart"/>
+      <w:r>
+        <w:t>`.`</w:t>
+      </w:r>
+      <w:proofErr w:type="gramEnd"/>
+      <w:r>
+        <w:t>gifts` (`</w:t>
+      </w:r>
+      <w:proofErr w:type="spellStart"/>
+      <w:r>
+        <w:t>gift_id</w:t>
+      </w:r>
+      <w:proofErr w:type="spellEnd"/>
+      <w:r>
+        <w:t>`)</w:t>
+      </w:r>
+    </w:p>
+    <w:p>
+      <w:r>
+        <w:t xml:space="preserve">    ON DELETE </w:t>
+      </w:r>
+      <w:r>
+        <w:t>CASCADE</w:t>
+      </w:r>
+    </w:p>
+    <w:p>
+      <w:r>
+        <w:t xml:space="preserve">    ON UPDATE </w:t>
+      </w:r>
+      <w:r>
+        <w:t>CASCADE</w:t>
+      </w:r>
+      <w:r>
+        <w:t>)</w:t>
       </w:r>
     </w:p>
     <w:p>
@@ -941,6 +1306,7 @@
         <w:t xml:space="preserve">ENGINE = </w:t>
       </w:r>
       <w:proofErr w:type="spellStart"/>
+      <w:proofErr w:type="gramStart"/>
       <w:r>
         <w:t>InnoDB</w:t>
       </w:r>
@@ -948,552 +1314,39 @@
       <w:r>
         <w:t>;</w:t>
       </w:r>
+      <w:proofErr w:type="gramEnd"/>
     </w:p>
     <w:p/>
     <w:p/>
     <w:p>
       <w:r>
-        <w:t>-- -----------------------------------------------------</w:t>
-      </w:r>
-    </w:p>
-    <w:p>
-      <w:r>
-        <w:t>-- Table `</w:t>
-      </w:r>
-      <w:proofErr w:type="spellStart"/>
-      <w:r>
-        <w:t>mydb</w:t>
-      </w:r>
-      <w:proofErr w:type="spellEnd"/>
-      <w:r>
-        <w:t>`.`</w:t>
-      </w:r>
-      <w:proofErr w:type="spellStart"/>
-      <w:r>
-        <w:t>users_has_interests</w:t>
-      </w:r>
-      <w:proofErr w:type="spellEnd"/>
-      <w:r>
-        <w:t>`</w:t>
-      </w:r>
-    </w:p>
-    <w:p>
-      <w:r>
-        <w:t>-- -----------------------------------------------------</w:t>
-      </w:r>
-    </w:p>
-    <w:p>
-      <w:r>
-        <w:t>CREATE TABLE IF NOT EXISTS `</w:t>
-      </w:r>
-      <w:proofErr w:type="spellStart"/>
-      <w:r>
-        <w:t>mydb</w:t>
-      </w:r>
-      <w:proofErr w:type="spellEnd"/>
-      <w:r>
-        <w:t>`.`</w:t>
-      </w:r>
-      <w:proofErr w:type="spellStart"/>
-      <w:r>
-        <w:t>users_has_interests</w:t>
-      </w:r>
-      <w:proofErr w:type="spellEnd"/>
-      <w:r>
-        <w:t>` (</w:t>
-      </w:r>
-    </w:p>
-    <w:p>
-      <w:r>
-        <w:t xml:space="preserve">  `</w:t>
-      </w:r>
-      <w:proofErr w:type="spellStart"/>
-      <w:r>
-        <w:t>users_user_id</w:t>
-      </w:r>
-      <w:proofErr w:type="spellEnd"/>
-      <w:r>
-        <w:t>` INT NOT NULL,</w:t>
-      </w:r>
-    </w:p>
-    <w:p>
-      <w:r>
-        <w:t xml:space="preserve">  `</w:t>
-      </w:r>
-      <w:proofErr w:type="spellStart"/>
-      <w:r>
-        <w:t>interests_interest_id</w:t>
-      </w:r>
-      <w:proofErr w:type="spellEnd"/>
-      <w:r>
-        <w:t>` INT NOT NULL,</w:t>
-      </w:r>
-    </w:p>
-    <w:p>
-      <w:r>
-        <w:t xml:space="preserve">  PRIMARY KEY (`</w:t>
-      </w:r>
-      <w:proofErr w:type="spellStart"/>
-      <w:r>
-        <w:t>users_user_id</w:t>
-      </w:r>
-      <w:proofErr w:type="spellEnd"/>
-      <w:r>
-        <w:t>`, `</w:t>
-      </w:r>
-      <w:proofErr w:type="spellStart"/>
-      <w:r>
-        <w:t>interests_interest_id</w:t>
-      </w:r>
-      <w:proofErr w:type="spellEnd"/>
-      <w:r>
-        <w:t>`),</w:t>
-      </w:r>
-    </w:p>
-    <w:p>
-      <w:r>
-        <w:t xml:space="preserve">  INDEX `fk_users_has_interests_interests1_idx` (`</w:t>
-      </w:r>
-      <w:proofErr w:type="spellStart"/>
-      <w:r>
-        <w:t>interests_interest_id</w:t>
-      </w:r>
-      <w:proofErr w:type="spellEnd"/>
-      <w:r>
-        <w:t>` ASC) ,</w:t>
-      </w:r>
-    </w:p>
-    <w:p>
-      <w:r>
-        <w:t xml:space="preserve">  INDEX `</w:t>
-      </w:r>
-      <w:proofErr w:type="spellStart"/>
-      <w:r>
-        <w:t>fk_users_has_interests_users_idx</w:t>
-      </w:r>
-      <w:proofErr w:type="spellEnd"/>
-      <w:r>
-        <w:t>` (`</w:t>
-      </w:r>
-      <w:proofErr w:type="spellStart"/>
-      <w:r>
-        <w:t>users_user_id</w:t>
-      </w:r>
-      <w:proofErr w:type="spellEnd"/>
-      <w:r>
-        <w:t>` ASC) ,</w:t>
-      </w:r>
-    </w:p>
-    <w:p>
-      <w:r>
-        <w:t xml:space="preserve">  CONSTRAINT `</w:t>
-      </w:r>
-      <w:proofErr w:type="spellStart"/>
-      <w:r>
-        <w:t>fk_users_has_interests_users</w:t>
-      </w:r>
-      <w:proofErr w:type="spellEnd"/>
-      <w:r>
-        <w:t>`</w:t>
-      </w:r>
-    </w:p>
-    <w:p>
-      <w:r>
-        <w:t xml:space="preserve">    FOREIGN KEY (`</w:t>
-      </w:r>
-      <w:proofErr w:type="spellStart"/>
-      <w:r>
-        <w:t>users_user_id</w:t>
-      </w:r>
-      <w:proofErr w:type="spellEnd"/>
-      <w:r>
-        <w:t>`)</w:t>
-      </w:r>
-    </w:p>
-    <w:p>
-      <w:r>
-        <w:t xml:space="preserve">    REFERENCES `</w:t>
-      </w:r>
-      <w:proofErr w:type="spellStart"/>
-      <w:r>
-        <w:t>mydb</w:t>
-      </w:r>
-      <w:proofErr w:type="spellEnd"/>
-      <w:r>
-        <w:t>`.`users` (`</w:t>
-      </w:r>
-      <w:proofErr w:type="spellStart"/>
-      <w:r>
-        <w:t>user_id</w:t>
-      </w:r>
-      <w:proofErr w:type="spellEnd"/>
-      <w:r>
-        <w:t>`)</w:t>
-      </w:r>
-    </w:p>
-    <w:p>
-      <w:r>
-        <w:t xml:space="preserve">    ON DELETE </w:t>
-      </w:r>
-      <w:r>
-        <w:t>CASCADE</w:t>
-      </w:r>
-    </w:p>
-    <w:p>
-      <w:r>
-        <w:t xml:space="preserve">    ON UPDATE </w:t>
-      </w:r>
-      <w:r>
-        <w:t>CASCADE</w:t>
-      </w:r>
-      <w:r>
-        <w:t>,</w:t>
-      </w:r>
-    </w:p>
-    <w:p>
-      <w:r>
-        <w:t xml:space="preserve">  CONSTRAINT `fk_users_has_interests_interests1`</w:t>
-      </w:r>
-    </w:p>
-    <w:p>
-      <w:r>
-        <w:t xml:space="preserve">    FOREIGN KEY (`</w:t>
-      </w:r>
-      <w:proofErr w:type="spellStart"/>
-      <w:r>
-        <w:t>interests_interest_id</w:t>
-      </w:r>
-      <w:proofErr w:type="spellEnd"/>
-      <w:r>
-        <w:t>`)</w:t>
-      </w:r>
-    </w:p>
-    <w:p>
-      <w:r>
-        <w:t xml:space="preserve">    REFERENCES `</w:t>
-      </w:r>
-      <w:proofErr w:type="spellStart"/>
-      <w:r>
-        <w:t>mydb</w:t>
-      </w:r>
-      <w:proofErr w:type="spellEnd"/>
-      <w:r>
-        <w:t>`.`interests` (`</w:t>
-      </w:r>
-      <w:proofErr w:type="spellStart"/>
-      <w:r>
-        <w:t>interest_id</w:t>
-      </w:r>
-      <w:proofErr w:type="spellEnd"/>
-      <w:r>
-        <w:t>`)</w:t>
-      </w:r>
-    </w:p>
-    <w:p>
-      <w:r>
-        <w:t xml:space="preserve">    ON DELETE </w:t>
-      </w:r>
-      <w:r>
-        <w:t>CASCADE</w:t>
-      </w:r>
-    </w:p>
-    <w:p>
-      <w:r>
-        <w:t xml:space="preserve">    ON UPDATE </w:t>
-      </w:r>
-      <w:r>
-        <w:t>CASCADE</w:t>
-      </w:r>
-      <w:r>
-        <w:t>)</w:t>
-      </w:r>
-    </w:p>
-    <w:p>
-      <w:r>
-        <w:lastRenderedPageBreak/>
-        <w:t xml:space="preserve">ENGINE = </w:t>
-      </w:r>
-      <w:proofErr w:type="spellStart"/>
-      <w:r>
-        <w:t>InnoDB</w:t>
-      </w:r>
-      <w:proofErr w:type="spellEnd"/>
-      <w:r>
-        <w:t>;</w:t>
-      </w:r>
-    </w:p>
-    <w:p/>
-    <w:p/>
-    <w:p>
-      <w:r>
-        <w:t>-- -----------------------------------------------------</w:t>
-      </w:r>
-    </w:p>
-    <w:p>
-      <w:r>
-        <w:t>-- Table `</w:t>
-      </w:r>
-      <w:proofErr w:type="spellStart"/>
-      <w:r>
-        <w:t>mydb</w:t>
-      </w:r>
-      <w:proofErr w:type="spellEnd"/>
-      <w:r>
-        <w:t>`.`</w:t>
-      </w:r>
-      <w:proofErr w:type="spellStart"/>
-      <w:r>
-        <w:t>users_redeems_gifts</w:t>
-      </w:r>
-      <w:proofErr w:type="spellEnd"/>
-      <w:r>
-        <w:t>`</w:t>
-      </w:r>
-    </w:p>
-    <w:p>
-      <w:r>
-        <w:t>-- -----------------------------------------------------</w:t>
-      </w:r>
-    </w:p>
-    <w:p>
-      <w:r>
-        <w:t>CREATE TABLE IF NOT EXISTS `</w:t>
-      </w:r>
-      <w:proofErr w:type="spellStart"/>
-      <w:r>
-        <w:t>mydb</w:t>
-      </w:r>
-      <w:proofErr w:type="spellEnd"/>
-      <w:r>
-        <w:t>`.`</w:t>
-      </w:r>
-      <w:proofErr w:type="spellStart"/>
-      <w:r>
-        <w:t>users_redeems_gifts</w:t>
-      </w:r>
-      <w:proofErr w:type="spellEnd"/>
-      <w:r>
-        <w:t>` (</w:t>
-      </w:r>
-    </w:p>
-    <w:p>
-      <w:r>
-        <w:t xml:space="preserve">  `</w:t>
-      </w:r>
-      <w:proofErr w:type="spellStart"/>
-      <w:r>
-        <w:t>users_user_id</w:t>
-      </w:r>
-      <w:proofErr w:type="spellEnd"/>
-      <w:r>
-        <w:t>` INT NOT NULL,</w:t>
-      </w:r>
-    </w:p>
-    <w:p>
-      <w:r>
-        <w:t xml:space="preserve">  `</w:t>
-      </w:r>
-      <w:proofErr w:type="spellStart"/>
-      <w:r>
-        <w:t>gifts_gift_id</w:t>
-      </w:r>
-      <w:proofErr w:type="spellEnd"/>
-      <w:r>
-        <w:t>` INT NOT NULL,</w:t>
-      </w:r>
-    </w:p>
-    <w:p>
-      <w:r>
-        <w:t xml:space="preserve">  PRIMARY KEY (`</w:t>
-      </w:r>
-      <w:proofErr w:type="spellStart"/>
-      <w:r>
-        <w:t>users_user_id</w:t>
-      </w:r>
-      <w:proofErr w:type="spellEnd"/>
-      <w:r>
-        <w:t>`, `</w:t>
-      </w:r>
-      <w:proofErr w:type="spellStart"/>
-      <w:r>
-        <w:t>gifts_gift_id</w:t>
-      </w:r>
-      <w:proofErr w:type="spellEnd"/>
-      <w:r>
-        <w:t>`),</w:t>
-      </w:r>
-    </w:p>
-    <w:p>
-      <w:r>
-        <w:t xml:space="preserve">  INDEX `fk_users_has_gifts_gifts1_idx` (`</w:t>
-      </w:r>
-      <w:proofErr w:type="spellStart"/>
-      <w:r>
-        <w:t>gifts_gift_id</w:t>
-      </w:r>
-      <w:proofErr w:type="spellEnd"/>
-      <w:r>
-        <w:t>` ASC) ,</w:t>
-      </w:r>
-    </w:p>
-    <w:p>
-      <w:r>
-        <w:t xml:space="preserve">  INDEX `fk_users_has_gifts_users1_idx` (`</w:t>
-      </w:r>
-      <w:proofErr w:type="spellStart"/>
-      <w:r>
-        <w:t>users_user_id</w:t>
-      </w:r>
-      <w:proofErr w:type="spellEnd"/>
-      <w:r>
-        <w:t>` ASC) ,</w:t>
-      </w:r>
-    </w:p>
-    <w:p>
-      <w:r>
-        <w:t xml:space="preserve">  CONSTRAINT `fk_users_has_gifts_users1`</w:t>
-      </w:r>
-    </w:p>
-    <w:p>
-      <w:r>
-        <w:t xml:space="preserve">    FOREIGN KEY (`</w:t>
-      </w:r>
-      <w:proofErr w:type="spellStart"/>
-      <w:r>
-        <w:t>users_user_id</w:t>
-      </w:r>
-      <w:proofErr w:type="spellEnd"/>
-      <w:r>
-        <w:t>`)</w:t>
-      </w:r>
-    </w:p>
-    <w:p>
-      <w:r>
-        <w:t xml:space="preserve">    REFERENCES `</w:t>
-      </w:r>
-      <w:proofErr w:type="spellStart"/>
-      <w:r>
-        <w:t>mydb</w:t>
-      </w:r>
-      <w:proofErr w:type="spellEnd"/>
-      <w:r>
-        <w:t>`.`users` (`</w:t>
-      </w:r>
-      <w:proofErr w:type="spellStart"/>
-      <w:r>
-        <w:t>user_id</w:t>
-      </w:r>
-      <w:proofErr w:type="spellEnd"/>
-      <w:r>
-        <w:t>`)</w:t>
-      </w:r>
-    </w:p>
-    <w:p>
-      <w:r>
-        <w:t xml:space="preserve">    ON DELETE </w:t>
-      </w:r>
-      <w:r>
-        <w:t>CASCADE</w:t>
-      </w:r>
-    </w:p>
-    <w:p>
-      <w:r>
-        <w:t xml:space="preserve">    ON UPDATE </w:t>
-      </w:r>
-      <w:r>
-        <w:t>CASCADE</w:t>
-      </w:r>
-      <w:r>
-        <w:t>,</w:t>
-      </w:r>
-    </w:p>
-    <w:p>
-      <w:r>
-        <w:t xml:space="preserve">  CONSTRAINT `fk_users_has_gifts_gifts1`</w:t>
-      </w:r>
-    </w:p>
-    <w:p>
-      <w:r>
-        <w:t xml:space="preserve">    FOREIGN KEY (`</w:t>
-      </w:r>
-      <w:proofErr w:type="spellStart"/>
-      <w:r>
-        <w:t>gifts_gift_id</w:t>
-      </w:r>
-      <w:proofErr w:type="spellEnd"/>
-      <w:r>
-        <w:t>`)</w:t>
-      </w:r>
-    </w:p>
-    <w:p>
-      <w:r>
-        <w:t xml:space="preserve">    REFERENCES `</w:t>
-      </w:r>
-      <w:proofErr w:type="spellStart"/>
-      <w:r>
-        <w:t>mydb</w:t>
-      </w:r>
-      <w:proofErr w:type="spellEnd"/>
-      <w:r>
-        <w:t>`.`gifts` (`</w:t>
-      </w:r>
-      <w:proofErr w:type="spellStart"/>
-      <w:r>
-        <w:t>gift_id</w:t>
-      </w:r>
-      <w:proofErr w:type="spellEnd"/>
-      <w:r>
-        <w:t>`)</w:t>
-      </w:r>
-    </w:p>
-    <w:p>
-      <w:r>
-        <w:t xml:space="preserve">    ON DELETE </w:t>
-      </w:r>
-      <w:r>
-        <w:t>CASCADE</w:t>
-      </w:r>
-    </w:p>
-    <w:p>
-      <w:r>
-        <w:t xml:space="preserve">    ON UPDATE </w:t>
-      </w:r>
-      <w:r>
-        <w:t>CASCADE</w:t>
-      </w:r>
-      <w:r>
-        <w:t>)</w:t>
-      </w:r>
-    </w:p>
-    <w:p>
-      <w:r>
-        <w:t xml:space="preserve">ENGINE = </w:t>
-      </w:r>
-      <w:proofErr w:type="spellStart"/>
-      <w:r>
-        <w:t>InnoDB</w:t>
-      </w:r>
-      <w:proofErr w:type="spellEnd"/>
-      <w:r>
-        <w:t>;</w:t>
-      </w:r>
-    </w:p>
-    <w:p/>
-    <w:p/>
-    <w:p>
-      <w:r>
-        <w:t>SET SQL_MODE=@OLD_SQL_MODE;</w:t>
-      </w:r>
-    </w:p>
-    <w:p>
-      <w:r>
-        <w:t>SET FOREIGN_KEY_CHECKS=@OLD_FOREIGN_KEY_CHECKS;</w:t>
-      </w:r>
-    </w:p>
-    <w:p>
-      <w:r>
-        <w:t>SET UNIQUE_CHECKS=@OLD_UNIQUE_CHECKS;</w:t>
-      </w:r>
+        <w:t>SET SQL_MODE=@OLD_SQL_</w:t>
+      </w:r>
+      <w:proofErr w:type="gramStart"/>
+      <w:r>
+        <w:t>MODE;</w:t>
+      </w:r>
+      <w:proofErr w:type="gramEnd"/>
+    </w:p>
+    <w:p>
+      <w:r>
+        <w:t>SET FOREIGN_KEY_CHECKS=@OLD_FOREIGN_KEY_</w:t>
+      </w:r>
+      <w:proofErr w:type="gramStart"/>
+      <w:r>
+        <w:t>CHECKS;</w:t>
+      </w:r>
+      <w:proofErr w:type="gramEnd"/>
+    </w:p>
+    <w:p>
+      <w:r>
+        <w:t>SET UNIQUE_CHECKS=@OLD_UNIQUE_</w:t>
+      </w:r>
+      <w:proofErr w:type="gramStart"/>
+      <w:r>
+        <w:t>CHECKS;</w:t>
+      </w:r>
+      <w:proofErr w:type="gramEnd"/>
     </w:p>
     <w:sectPr>
       <w:pgSz w:w="12240" w:h="15840"/>
@@ -2230,6 +2083,21 @@
 </file>
 
 <file path=customXml/item1.xml><?xml version="1.0" encoding="utf-8"?>
+<p:properties xmlns:p="http://schemas.microsoft.com/office/2006/metadata/properties" xmlns:xsi="http://www.w3.org/2001/XMLSchema-instance" xmlns:pc="http://schemas.microsoft.com/office/infopath/2007/PartnerControls">
+  <documentManagement/>
+</p:properties>
+</file>
+
+<file path=customXml/item2.xml><?xml version="1.0" encoding="utf-8"?>
+<?mso-contentType ?>
+<FormTemplates xmlns="http://schemas.microsoft.com/sharepoint/v3/contenttype/forms">
+  <Display>DocumentLibraryForm</Display>
+  <Edit>DocumentLibraryForm</Edit>
+  <New>DocumentLibraryForm</New>
+</FormTemplates>
+</file>
+
+<file path=customXml/item3.xml><?xml version="1.0" encoding="utf-8"?>
 <ct:contentTypeSchema xmlns:ct="http://schemas.microsoft.com/office/2006/metadata/contentType" xmlns:ma="http://schemas.microsoft.com/office/2006/metadata/properties/metaAttributes" ct:_="" ma:_="" ma:contentTypeName="Document" ma:contentTypeID="0x01010041669B9BBC215A4D9FB8047DCE6F724A" ma:contentTypeVersion="4" ma:contentTypeDescription="Create a new document." ma:contentTypeScope="" ma:versionID="87a4b0221ccb6d2789ea2100dd8447d5">
   <xsd:schema xmlns:xsd="http://www.w3.org/2001/XMLSchema" xmlns:xs="http://www.w3.org/2001/XMLSchema" xmlns:p="http://schemas.microsoft.com/office/2006/metadata/properties" xmlns:ns3="b43c5840-c3c2-4744-b3af-73b9bbccbda5" targetNamespace="http://schemas.microsoft.com/office/2006/metadata/properties" ma:root="true" ma:fieldsID="f6ca7f970d345012763b3142be82d6a3" ns3:_="">
     <xsd:import namespace="b43c5840-c3c2-4744-b3af-73b9bbccbda5"/>
@@ -2375,22 +2243,24 @@
 </ct:contentTypeSchema>
 </file>
 
-<file path=customXml/item2.xml><?xml version="1.0" encoding="utf-8"?>
-<?mso-contentType ?>
-<FormTemplates xmlns="http://schemas.microsoft.com/sharepoint/v3/contenttype/forms">
-  <Display>DocumentLibraryForm</Display>
-  <Edit>DocumentLibraryForm</Edit>
-  <New>DocumentLibraryForm</New>
-</FormTemplates>
+<file path=customXml/itemProps1.xml><?xml version="1.0" encoding="utf-8"?>
+<ds:datastoreItem xmlns:ds="http://schemas.openxmlformats.org/officeDocument/2006/customXml" ds:itemID="{333011C7-A4E0-431C-B3C7-EED351D3DDA9}">
+  <ds:schemaRefs>
+    <ds:schemaRef ds:uri="http://schemas.microsoft.com/office/2006/metadata/properties"/>
+    <ds:schemaRef ds:uri="http://schemas.microsoft.com/office/infopath/2007/PartnerControls"/>
+  </ds:schemaRefs>
+</ds:datastoreItem>
 </file>
 
-<file path=customXml/item3.xml><?xml version="1.0" encoding="utf-8"?>
-<p:properties xmlns:p="http://schemas.microsoft.com/office/2006/metadata/properties" xmlns:xsi="http://www.w3.org/2001/XMLSchema-instance" xmlns:pc="http://schemas.microsoft.com/office/infopath/2007/PartnerControls">
-  <documentManagement/>
-</p:properties>
+<file path=customXml/itemProps2.xml><?xml version="1.0" encoding="utf-8"?>
+<ds:datastoreItem xmlns:ds="http://schemas.openxmlformats.org/officeDocument/2006/customXml" ds:itemID="{9EF142D5-B3B4-410E-85C1-88DEED9348CE}">
+  <ds:schemaRefs>
+    <ds:schemaRef ds:uri="http://schemas.microsoft.com/sharepoint/v3/contenttype/forms"/>
+  </ds:schemaRefs>
+</ds:datastoreItem>
 </file>
 
-<file path=customXml/itemProps1.xml><?xml version="1.0" encoding="utf-8"?>
+<file path=customXml/itemProps3.xml><?xml version="1.0" encoding="utf-8"?>
 <ds:datastoreItem xmlns:ds="http://schemas.openxmlformats.org/officeDocument/2006/customXml" ds:itemID="{2091867D-5A9A-4A44-B209-00670D9B4C38}">
   <ds:schemaRefs>
     <ds:schemaRef ds:uri="http://schemas.microsoft.com/office/2006/metadata/contentType"/>
@@ -2406,21 +2276,4 @@
     <ds:schemaRef ds:uri="http://schemas.microsoft.com/internal/obd"/>
   </ds:schemaRefs>
 </ds:datastoreItem>
-</file>
-
-<file path=customXml/itemProps2.xml><?xml version="1.0" encoding="utf-8"?>
-<ds:datastoreItem xmlns:ds="http://schemas.openxmlformats.org/officeDocument/2006/customXml" ds:itemID="{9EF142D5-B3B4-410E-85C1-88DEED9348CE}">
-  <ds:schemaRefs>
-    <ds:schemaRef ds:uri="http://schemas.microsoft.com/sharepoint/v3/contenttype/forms"/>
-  </ds:schemaRefs>
-</ds:datastoreItem>
-</file>
-
-<file path=customXml/itemProps3.xml><?xml version="1.0" encoding="utf-8"?>
-<ds:datastoreItem xmlns:ds="http://schemas.openxmlformats.org/officeDocument/2006/customXml" ds:itemID="{333011C7-A4E0-431C-B3C7-EED351D3DDA9}">
-  <ds:schemaRefs>
-    <ds:schemaRef ds:uri="http://schemas.microsoft.com/office/2006/metadata/properties"/>
-    <ds:schemaRef ds:uri="http://schemas.microsoft.com/office/infopath/2007/PartnerControls"/>
-  </ds:schemaRefs>
-</ds:datastoreItem>
 </file>
</xml_diff>

<commit_message>
Edited the database and updated the sql file
</commit_message>
<xml_diff>
--- a/Back-end/Database/rally_task_db_sql.docx
+++ b/Back-end/Database/rally_task_db_sql.docx
@@ -4,6 +4,27 @@
   <w:body>
     <w:p>
       <w:r>
+        <w:t>-- MySQL Script generated by MySQL Workbench</w:t>
+      </w:r>
+    </w:p>
+    <w:p>
+      <w:r>
+        <w:t>-- Thu Apr 21 02:23:56 2022</w:t>
+      </w:r>
+    </w:p>
+    <w:p>
+      <w:r>
+        <w:t>-- Model: New Model    Version: 1.0</w:t>
+      </w:r>
+    </w:p>
+    <w:p>
+      <w:r>
+        <w:t>-- MySQL Workbench Forward Engineering</w:t>
+      </w:r>
+    </w:p>
+    <w:p/>
+    <w:p>
+      <w:r>
         <w:t>SET @OLD_UNIQUE_CHECKS=@@UNIQUE_CHECKS, UNIQUE_CHECKS=</w:t>
       </w:r>
       <w:proofErr w:type="gramStart"/>
@@ -227,6 +248,7 @@
     </w:p>
     <w:p>
       <w:r>
+        <w:lastRenderedPageBreak/>
         <w:t xml:space="preserve">  `</w:t>
       </w:r>
       <w:proofErr w:type="spellStart"/>
@@ -290,7 +312,7 @@
       </w:r>
       <w:proofErr w:type="gramEnd"/>
       <w:r>
-        <w:t>45) NOT NULL,</w:t>
+        <w:t>255) NOT NULL,</w:t>
       </w:r>
     </w:p>
     <w:p>
@@ -308,7 +330,6 @@
     </w:p>
     <w:p>
       <w:r>
-        <w:lastRenderedPageBreak/>
         <w:t xml:space="preserve">  PRIMARY KEY (`</w:t>
       </w:r>
       <w:proofErr w:type="spellStart"/>
@@ -449,6 +470,27 @@
       </w:r>
       <w:proofErr w:type="spellStart"/>
       <w:r>
+        <w:t>task_category</w:t>
+      </w:r>
+      <w:proofErr w:type="spellEnd"/>
+      <w:r>
+        <w:t xml:space="preserve">` </w:t>
+      </w:r>
+      <w:proofErr w:type="gramStart"/>
+      <w:r>
+        <w:t>VARCHAR(</w:t>
+      </w:r>
+      <w:proofErr w:type="gramEnd"/>
+      <w:r>
+        <w:t>255) NOT NULL,</w:t>
+      </w:r>
+    </w:p>
+    <w:p>
+      <w:r>
+        <w:t xml:space="preserve">  `</w:t>
+      </w:r>
+      <w:proofErr w:type="spellStart"/>
+      <w:r>
         <w:t>task_status</w:t>
       </w:r>
       <w:proofErr w:type="spellEnd"/>
@@ -667,7 +709,6 @@
     </w:p>
     <w:p>
       <w:r>
-        <w:lastRenderedPageBreak/>
         <w:t xml:space="preserve">  `document` </w:t>
       </w:r>
       <w:proofErr w:type="gramStart"/>
@@ -961,6 +1002,7 @@
     </w:p>
     <w:p>
       <w:r>
+        <w:lastRenderedPageBreak/>
         <w:t xml:space="preserve">  `</w:t>
       </w:r>
       <w:proofErr w:type="spellStart"/>
@@ -1004,6 +1046,27 @@
       <w:proofErr w:type="spellEnd"/>
       <w:r>
         <w:t>` INT NOT NULL,</w:t>
+      </w:r>
+    </w:p>
+    <w:p>
+      <w:r>
+        <w:t xml:space="preserve">  `</w:t>
+      </w:r>
+      <w:proofErr w:type="spellStart"/>
+      <w:r>
+        <w:t>gift_status</w:t>
+      </w:r>
+      <w:proofErr w:type="spellEnd"/>
+      <w:r>
+        <w:t xml:space="preserve">` </w:t>
+      </w:r>
+      <w:proofErr w:type="gramStart"/>
+      <w:r>
+        <w:t>VARCHAR(</w:t>
+      </w:r>
+      <w:proofErr w:type="gramEnd"/>
+      <w:r>
+        <w:t>45) NOT NULL,</w:t>
       </w:r>
     </w:p>
     <w:p>
@@ -2083,21 +2146,6 @@
 </file>
 
 <file path=customXml/item1.xml><?xml version="1.0" encoding="utf-8"?>
-<p:properties xmlns:p="http://schemas.microsoft.com/office/2006/metadata/properties" xmlns:xsi="http://www.w3.org/2001/XMLSchema-instance" xmlns:pc="http://schemas.microsoft.com/office/infopath/2007/PartnerControls">
-  <documentManagement/>
-</p:properties>
-</file>
-
-<file path=customXml/item2.xml><?xml version="1.0" encoding="utf-8"?>
-<?mso-contentType ?>
-<FormTemplates xmlns="http://schemas.microsoft.com/sharepoint/v3/contenttype/forms">
-  <Display>DocumentLibraryForm</Display>
-  <Edit>DocumentLibraryForm</Edit>
-  <New>DocumentLibraryForm</New>
-</FormTemplates>
-</file>
-
-<file path=customXml/item3.xml><?xml version="1.0" encoding="utf-8"?>
 <ct:contentTypeSchema xmlns:ct="http://schemas.microsoft.com/office/2006/metadata/contentType" xmlns:ma="http://schemas.microsoft.com/office/2006/metadata/properties/metaAttributes" ct:_="" ma:_="" ma:contentTypeName="Document" ma:contentTypeID="0x01010041669B9BBC215A4D9FB8047DCE6F724A" ma:contentTypeVersion="4" ma:contentTypeDescription="Create a new document." ma:contentTypeScope="" ma:versionID="87a4b0221ccb6d2789ea2100dd8447d5">
   <xsd:schema xmlns:xsd="http://www.w3.org/2001/XMLSchema" xmlns:xs="http://www.w3.org/2001/XMLSchema" xmlns:p="http://schemas.microsoft.com/office/2006/metadata/properties" xmlns:ns3="b43c5840-c3c2-4744-b3af-73b9bbccbda5" targetNamespace="http://schemas.microsoft.com/office/2006/metadata/properties" ma:root="true" ma:fieldsID="f6ca7f970d345012763b3142be82d6a3" ns3:_="">
     <xsd:import namespace="b43c5840-c3c2-4744-b3af-73b9bbccbda5"/>
@@ -2243,24 +2291,22 @@
 </ct:contentTypeSchema>
 </file>
 
-<file path=customXml/itemProps1.xml><?xml version="1.0" encoding="utf-8"?>
-<ds:datastoreItem xmlns:ds="http://schemas.openxmlformats.org/officeDocument/2006/customXml" ds:itemID="{333011C7-A4E0-431C-B3C7-EED351D3DDA9}">
-  <ds:schemaRefs>
-    <ds:schemaRef ds:uri="http://schemas.microsoft.com/office/2006/metadata/properties"/>
-    <ds:schemaRef ds:uri="http://schemas.microsoft.com/office/infopath/2007/PartnerControls"/>
-  </ds:schemaRefs>
-</ds:datastoreItem>
+<file path=customXml/item2.xml><?xml version="1.0" encoding="utf-8"?>
+<?mso-contentType ?>
+<FormTemplates xmlns="http://schemas.microsoft.com/sharepoint/v3/contenttype/forms">
+  <Display>DocumentLibraryForm</Display>
+  <Edit>DocumentLibraryForm</Edit>
+  <New>DocumentLibraryForm</New>
+</FormTemplates>
 </file>
 
-<file path=customXml/itemProps2.xml><?xml version="1.0" encoding="utf-8"?>
-<ds:datastoreItem xmlns:ds="http://schemas.openxmlformats.org/officeDocument/2006/customXml" ds:itemID="{9EF142D5-B3B4-410E-85C1-88DEED9348CE}">
-  <ds:schemaRefs>
-    <ds:schemaRef ds:uri="http://schemas.microsoft.com/sharepoint/v3/contenttype/forms"/>
-  </ds:schemaRefs>
-</ds:datastoreItem>
+<file path=customXml/item3.xml><?xml version="1.0" encoding="utf-8"?>
+<p:properties xmlns:p="http://schemas.microsoft.com/office/2006/metadata/properties" xmlns:xsi="http://www.w3.org/2001/XMLSchema-instance" xmlns:pc="http://schemas.microsoft.com/office/infopath/2007/PartnerControls">
+  <documentManagement/>
+</p:properties>
 </file>
 
-<file path=customXml/itemProps3.xml><?xml version="1.0" encoding="utf-8"?>
+<file path=customXml/itemProps1.xml><?xml version="1.0" encoding="utf-8"?>
 <ds:datastoreItem xmlns:ds="http://schemas.openxmlformats.org/officeDocument/2006/customXml" ds:itemID="{2091867D-5A9A-4A44-B209-00670D9B4C38}">
   <ds:schemaRefs>
     <ds:schemaRef ds:uri="http://schemas.microsoft.com/office/2006/metadata/contentType"/>
@@ -2276,4 +2322,21 @@
     <ds:schemaRef ds:uri="http://schemas.microsoft.com/internal/obd"/>
   </ds:schemaRefs>
 </ds:datastoreItem>
+</file>
+
+<file path=customXml/itemProps2.xml><?xml version="1.0" encoding="utf-8"?>
+<ds:datastoreItem xmlns:ds="http://schemas.openxmlformats.org/officeDocument/2006/customXml" ds:itemID="{9EF142D5-B3B4-410E-85C1-88DEED9348CE}">
+  <ds:schemaRefs>
+    <ds:schemaRef ds:uri="http://schemas.microsoft.com/sharepoint/v3/contenttype/forms"/>
+  </ds:schemaRefs>
+</ds:datastoreItem>
+</file>
+
+<file path=customXml/itemProps3.xml><?xml version="1.0" encoding="utf-8"?>
+<ds:datastoreItem xmlns:ds="http://schemas.openxmlformats.org/officeDocument/2006/customXml" ds:itemID="{333011C7-A4E0-431C-B3C7-EED351D3DDA9}">
+  <ds:schemaRefs>
+    <ds:schemaRef ds:uri="http://schemas.microsoft.com/office/2006/metadata/properties"/>
+    <ds:schemaRef ds:uri="http://schemas.microsoft.com/office/infopath/2007/PartnerControls"/>
+  </ds:schemaRefs>
+</ds:datastoreItem>
 </file>
</xml_diff>

<commit_message>
Changed the database (picture and sql word document)
</commit_message>
<xml_diff>
--- a/Back-end/Database/rally_task_db_sql.docx
+++ b/Back-end/Database/rally_task_db_sql.docx
@@ -4,56 +4,56 @@
   <w:body>
     <w:p>
       <w:r>
-        <w:t>-- MySQL Script generated by MySQL Workbench</w:t>
-      </w:r>
-    </w:p>
-    <w:p>
-      <w:r>
-        <w:t>-- Thu Apr 21 02:23:56 2022</w:t>
-      </w:r>
-    </w:p>
-    <w:p>
-      <w:r>
-        <w:t>-- Model: New Model    Version: 1.0</w:t>
-      </w:r>
-    </w:p>
-    <w:p>
-      <w:r>
-        <w:t>-- MySQL Workbench Forward Engineering</w:t>
+        <w:t>SET @OLD_UNIQUE_CHECKS=@@UNIQUE_CHECKS, UNIQUE_CHECKS=</w:t>
+      </w:r>
+      <w:proofErr w:type="gramStart"/>
+      <w:r>
+        <w:t>0;</w:t>
+      </w:r>
+      <w:proofErr w:type="gramEnd"/>
+    </w:p>
+    <w:p>
+      <w:r>
+        <w:t>SET @OLD_FOREIGN_KEY_CHECKS=@@FOREIGN_KEY_CHECKS, FOREIGN_KEY_CHECKS=</w:t>
+      </w:r>
+      <w:proofErr w:type="gramStart"/>
+      <w:r>
+        <w:t>0;</w:t>
+      </w:r>
+      <w:proofErr w:type="gramEnd"/>
+    </w:p>
+    <w:p>
+      <w:r>
+        <w:t>SET @OLD_SQL_MODE=@@SQL_MODE, SQL_MODE='ONLY_FULL_GROUP_</w:t>
+      </w:r>
+      <w:proofErr w:type="gramStart"/>
+      <w:r>
+        <w:t>BY,STRICT</w:t>
+      </w:r>
+      <w:proofErr w:type="gramEnd"/>
+      <w:r>
+        <w:t>_TRANS_TABLES,NO_ZERO_IN_DATE,NO_ZERO_DATE,ERROR_FOR_DIVISION_BY_ZERO,NO_ENGINE_SUBSTITUTION';</w:t>
       </w:r>
     </w:p>
     <w:p/>
     <w:p>
       <w:r>
-        <w:t>SET @OLD_UNIQUE_CHECKS=@@UNIQUE_CHECKS, UNIQUE_CHECKS=</w:t>
-      </w:r>
-      <w:proofErr w:type="gramStart"/>
-      <w:r>
-        <w:t>0;</w:t>
-      </w:r>
-      <w:proofErr w:type="gramEnd"/>
-    </w:p>
-    <w:p>
-      <w:r>
-        <w:t>SET @OLD_FOREIGN_KEY_CHECKS=@@FOREIGN_KEY_CHECKS, FOREIGN_KEY_CHECKS=</w:t>
-      </w:r>
-      <w:proofErr w:type="gramStart"/>
-      <w:r>
-        <w:t>0;</w:t>
-      </w:r>
-      <w:proofErr w:type="gramEnd"/>
-    </w:p>
-    <w:p>
-      <w:r>
-        <w:t>SET @OLD_SQL_MODE=@@SQL_MODE, SQL_MODE='ONLY_FULL_GROUP_</w:t>
-      </w:r>
-      <w:proofErr w:type="gramStart"/>
-      <w:r>
-        <w:t>BY,STRICT</w:t>
-      </w:r>
-      <w:proofErr w:type="gramEnd"/>
-      <w:r>
-        <w:t>_TRANS_TABLES,NO_ZERO_IN_DATE,NO_ZERO_DATE,ERROR_FOR_DIVISION_BY_ZERO,NO_ENGINE_SUBSTITUTION';</w:t>
+        <w:t>-- -----------------------------------------------------</w:t>
+      </w:r>
+    </w:p>
+    <w:p>
+      <w:r>
+        <w:t xml:space="preserve">-- Schema </w:t>
+      </w:r>
+      <w:proofErr w:type="spellStart"/>
+      <w:r>
+        <w:t>rally_task_db</w:t>
+      </w:r>
+      <w:proofErr w:type="spellEnd"/>
+    </w:p>
+    <w:p>
+      <w:r>
+        <w:t>-- -----------------------------------------------------</w:t>
       </w:r>
     </w:p>
     <w:p/>
@@ -77,6 +77,39 @@
         <w:t>-- -----------------------------------------------------</w:t>
       </w:r>
     </w:p>
+    <w:p>
+      <w:r>
+        <w:t>CREATE SCHEMA IF NOT EXISTS `</w:t>
+      </w:r>
+      <w:proofErr w:type="spellStart"/>
+      <w:r>
+        <w:t>rally_task_db</w:t>
+      </w:r>
+      <w:proofErr w:type="spellEnd"/>
+      <w:r>
+        <w:t>` DEFAULT CHARACTER SET utf</w:t>
+      </w:r>
+      <w:proofErr w:type="gramStart"/>
+      <w:r>
+        <w:t>8 ;</w:t>
+      </w:r>
+      <w:proofErr w:type="gramEnd"/>
+    </w:p>
+    <w:p>
+      <w:r>
+        <w:t>USE `</w:t>
+      </w:r>
+      <w:proofErr w:type="spellStart"/>
+      <w:r>
+        <w:t>rally_task_db</w:t>
+      </w:r>
+      <w:proofErr w:type="spellEnd"/>
+      <w:proofErr w:type="gramStart"/>
+      <w:r>
+        <w:t>` ;</w:t>
+      </w:r>
+      <w:proofErr w:type="gramEnd"/>
+    </w:p>
     <w:p/>
     <w:p>
       <w:r>
@@ -85,13 +118,21 @@
     </w:p>
     <w:p>
       <w:r>
-        <w:t xml:space="preserve">-- Schema </w:t>
-      </w:r>
-      <w:proofErr w:type="spellStart"/>
-      <w:r>
-        <w:t>rally_task_db</w:t>
-      </w:r>
-      <w:proofErr w:type="spellEnd"/>
+        <w:t>-- Table `rally_task_</w:t>
+      </w:r>
+      <w:proofErr w:type="spellStart"/>
+      <w:r>
+        <w:t>db</w:t>
+      </w:r>
+      <w:proofErr w:type="spellEnd"/>
+      <w:proofErr w:type="gramStart"/>
+      <w:r>
+        <w:t>`.`</w:t>
+      </w:r>
+      <w:proofErr w:type="gramEnd"/>
+      <w:r>
+        <w:t>users`</w:t>
+      </w:r>
     </w:p>
     <w:p>
       <w:r>
@@ -100,46 +141,7 @@
     </w:p>
     <w:p>
       <w:r>
-        <w:t>CREATE SCHEMA IF NOT EXISTS `</w:t>
-      </w:r>
-      <w:proofErr w:type="spellStart"/>
-      <w:r>
-        <w:t>rally_task_db</w:t>
-      </w:r>
-      <w:proofErr w:type="spellEnd"/>
-      <w:r>
-        <w:t>` DEFAULT CHARACTER SET utf</w:t>
-      </w:r>
-      <w:proofErr w:type="gramStart"/>
-      <w:r>
-        <w:t>8 ;</w:t>
-      </w:r>
-      <w:proofErr w:type="gramEnd"/>
-    </w:p>
-    <w:p>
-      <w:r>
-        <w:t>USE `</w:t>
-      </w:r>
-      <w:proofErr w:type="spellStart"/>
-      <w:r>
-        <w:t>rally_task_db</w:t>
-      </w:r>
-      <w:proofErr w:type="spellEnd"/>
-      <w:proofErr w:type="gramStart"/>
-      <w:r>
-        <w:t>` ;</w:t>
-      </w:r>
-      <w:proofErr w:type="gramEnd"/>
-    </w:p>
-    <w:p/>
-    <w:p>
-      <w:r>
-        <w:t>-- -----------------------------------------------------</w:t>
-      </w:r>
-    </w:p>
-    <w:p>
-      <w:r>
-        <w:t>-- Table `rally_task_</w:t>
+        <w:t>CREATE TABLE IF NOT EXISTS `rally_task_</w:t>
       </w:r>
       <w:proofErr w:type="spellStart"/>
       <w:r>
@@ -152,29 +154,6 @@
       </w:r>
       <w:proofErr w:type="gramEnd"/>
       <w:r>
-        <w:t>users`</w:t>
-      </w:r>
-    </w:p>
-    <w:p>
-      <w:r>
-        <w:t>-- -----------------------------------------------------</w:t>
-      </w:r>
-    </w:p>
-    <w:p>
-      <w:r>
-        <w:t>CREATE TABLE IF NOT EXISTS `rally_task_</w:t>
-      </w:r>
-      <w:proofErr w:type="spellStart"/>
-      <w:r>
-        <w:t>db</w:t>
-      </w:r>
-      <w:proofErr w:type="spellEnd"/>
-      <w:proofErr w:type="gramStart"/>
-      <w:r>
-        <w:t>`.`</w:t>
-      </w:r>
-      <w:proofErr w:type="gramEnd"/>
-      <w:r>
         <w:t>users` (</w:t>
       </w:r>
     </w:p>
@@ -248,88 +227,88 @@
     </w:p>
     <w:p>
       <w:r>
+        <w:t xml:space="preserve">  `</w:t>
+      </w:r>
+      <w:proofErr w:type="spellStart"/>
+      <w:r>
+        <w:t>user_gender</w:t>
+      </w:r>
+      <w:proofErr w:type="spellEnd"/>
+      <w:r>
+        <w:t xml:space="preserve">` </w:t>
+      </w:r>
+      <w:proofErr w:type="gramStart"/>
+      <w:r>
+        <w:t>VARCHAR(</w:t>
+      </w:r>
+      <w:proofErr w:type="gramEnd"/>
+      <w:r>
+        <w:t>45) NOT NULL,</w:t>
+      </w:r>
+    </w:p>
+    <w:p>
+      <w:r>
+        <w:t xml:space="preserve">  `</w:t>
+      </w:r>
+      <w:proofErr w:type="spellStart"/>
+      <w:r>
+        <w:t>user_date_of_birth</w:t>
+      </w:r>
+      <w:proofErr w:type="spellEnd"/>
+      <w:r>
+        <w:t>` DATE NOT NULL,</w:t>
+      </w:r>
+    </w:p>
+    <w:p>
+      <w:r>
+        <w:t xml:space="preserve">  `</w:t>
+      </w:r>
+      <w:proofErr w:type="spellStart"/>
+      <w:r>
+        <w:t>user_phone_number</w:t>
+      </w:r>
+      <w:proofErr w:type="spellEnd"/>
+      <w:r>
+        <w:t>` INT NOT NULL,</w:t>
+      </w:r>
+    </w:p>
+    <w:p>
+      <w:r>
+        <w:t xml:space="preserve">  `</w:t>
+      </w:r>
+      <w:proofErr w:type="spellStart"/>
+      <w:r>
+        <w:t>user_interest_category</w:t>
+      </w:r>
+      <w:proofErr w:type="spellEnd"/>
+      <w:r>
+        <w:t xml:space="preserve">` </w:t>
+      </w:r>
+      <w:proofErr w:type="gramStart"/>
+      <w:r>
+        <w:t>VARCHAR(</w:t>
+      </w:r>
+      <w:proofErr w:type="gramEnd"/>
+      <w:r>
+        <w:t>255) NOT NULL,</w:t>
+      </w:r>
+    </w:p>
+    <w:p>
+      <w:r>
+        <w:t xml:space="preserve">  `</w:t>
+      </w:r>
+      <w:proofErr w:type="spellStart"/>
+      <w:r>
+        <w:t>user_points</w:t>
+      </w:r>
+      <w:proofErr w:type="spellEnd"/>
+      <w:r>
+        <w:t>` INT NOT NULL,</w:t>
+      </w:r>
+    </w:p>
+    <w:p>
+      <w:r>
         <w:lastRenderedPageBreak/>
-        <w:t xml:space="preserve">  `</w:t>
-      </w:r>
-      <w:proofErr w:type="spellStart"/>
-      <w:r>
-        <w:t>user_gender</w:t>
-      </w:r>
-      <w:proofErr w:type="spellEnd"/>
-      <w:r>
-        <w:t xml:space="preserve">` </w:t>
-      </w:r>
-      <w:proofErr w:type="gramStart"/>
-      <w:r>
-        <w:t>VARCHAR(</w:t>
-      </w:r>
-      <w:proofErr w:type="gramEnd"/>
-      <w:r>
-        <w:t>45) NOT NULL,</w:t>
-      </w:r>
-    </w:p>
-    <w:p>
-      <w:r>
-        <w:t xml:space="preserve">  `</w:t>
-      </w:r>
-      <w:proofErr w:type="spellStart"/>
-      <w:r>
-        <w:t>user_date_of_birth</w:t>
-      </w:r>
-      <w:proofErr w:type="spellEnd"/>
-      <w:r>
-        <w:t>` DATE NOT NULL,</w:t>
-      </w:r>
-    </w:p>
-    <w:p>
-      <w:r>
-        <w:t xml:space="preserve">  `</w:t>
-      </w:r>
-      <w:proofErr w:type="spellStart"/>
-      <w:r>
-        <w:t>user_phone_number</w:t>
-      </w:r>
-      <w:proofErr w:type="spellEnd"/>
-      <w:r>
-        <w:t>` INT NOT NULL,</w:t>
-      </w:r>
-    </w:p>
-    <w:p>
-      <w:r>
-        <w:t xml:space="preserve">  `</w:t>
-      </w:r>
-      <w:proofErr w:type="spellStart"/>
-      <w:r>
-        <w:t>user_interest_category</w:t>
-      </w:r>
-      <w:proofErr w:type="spellEnd"/>
-      <w:r>
-        <w:t xml:space="preserve">` </w:t>
-      </w:r>
-      <w:proofErr w:type="gramStart"/>
-      <w:r>
-        <w:t>VARCHAR(</w:t>
-      </w:r>
-      <w:proofErr w:type="gramEnd"/>
-      <w:r>
-        <w:t>255) NOT NULL,</w:t>
-      </w:r>
-    </w:p>
-    <w:p>
-      <w:r>
-        <w:t xml:space="preserve">  `</w:t>
-      </w:r>
-      <w:proofErr w:type="spellStart"/>
-      <w:r>
-        <w:t>user_points</w:t>
-      </w:r>
-      <w:proofErr w:type="spellEnd"/>
-      <w:r>
-        <w:t>` INT NOT NULL,</w:t>
-      </w:r>
-    </w:p>
-    <w:p>
-      <w:r>
         <w:t xml:space="preserve">  PRIMARY KEY (`</w:t>
       </w:r>
       <w:proofErr w:type="spellStart"/>
@@ -596,322 +575,6 @@
       <w:proofErr w:type="spellStart"/>
       <w:r>
         <w:t>user_id</w:t>
-      </w:r>
-      <w:proofErr w:type="spellEnd"/>
-      <w:r>
-        <w:t>`)</w:t>
-      </w:r>
-    </w:p>
-    <w:p>
-      <w:r>
-        <w:t xml:space="preserve">    ON DELETE </w:t>
-      </w:r>
-      <w:r>
-        <w:t>CASCADE</w:t>
-      </w:r>
-    </w:p>
-    <w:p>
-      <w:r>
-        <w:t xml:space="preserve">    ON UPDATE </w:t>
-      </w:r>
-      <w:r>
-        <w:t>CASCADE</w:t>
-      </w:r>
-      <w:r>
-        <w:t>)</w:t>
-      </w:r>
-    </w:p>
-    <w:p>
-      <w:r>
-        <w:t xml:space="preserve">ENGINE = </w:t>
-      </w:r>
-      <w:proofErr w:type="spellStart"/>
-      <w:proofErr w:type="gramStart"/>
-      <w:r>
-        <w:t>InnoDB</w:t>
-      </w:r>
-      <w:proofErr w:type="spellEnd"/>
-      <w:r>
-        <w:t>;</w:t>
-      </w:r>
-      <w:proofErr w:type="gramEnd"/>
-    </w:p>
-    <w:p/>
-    <w:p/>
-    <w:p>
-      <w:r>
-        <w:t>-- -----------------------------------------------------</w:t>
-      </w:r>
-    </w:p>
-    <w:p>
-      <w:r>
-        <w:t>-- Table `rally_task_</w:t>
-      </w:r>
-      <w:proofErr w:type="spellStart"/>
-      <w:r>
-        <w:t>db</w:t>
-      </w:r>
-      <w:proofErr w:type="spellEnd"/>
-      <w:proofErr w:type="gramStart"/>
-      <w:r>
-        <w:t>`.`</w:t>
-      </w:r>
-      <w:proofErr w:type="spellStart"/>
-      <w:proofErr w:type="gramEnd"/>
-      <w:r>
-        <w:t>proof_documents</w:t>
-      </w:r>
-      <w:proofErr w:type="spellEnd"/>
-      <w:r>
-        <w:t>`</w:t>
-      </w:r>
-    </w:p>
-    <w:p>
-      <w:r>
-        <w:t>-- -----------------------------------------------------</w:t>
-      </w:r>
-    </w:p>
-    <w:p>
-      <w:r>
-        <w:t>CREATE TABLE IF NOT EXISTS `rally_task_</w:t>
-      </w:r>
-      <w:proofErr w:type="spellStart"/>
-      <w:r>
-        <w:t>db</w:t>
-      </w:r>
-      <w:proofErr w:type="spellEnd"/>
-      <w:proofErr w:type="gramStart"/>
-      <w:r>
-        <w:t>`.`</w:t>
-      </w:r>
-      <w:proofErr w:type="spellStart"/>
-      <w:proofErr w:type="gramEnd"/>
-      <w:r>
-        <w:t>proof_documents</w:t>
-      </w:r>
-      <w:proofErr w:type="spellEnd"/>
-      <w:r>
-        <w:t>` (</w:t>
-      </w:r>
-    </w:p>
-    <w:p>
-      <w:r>
-        <w:t xml:space="preserve">  `</w:t>
-      </w:r>
-      <w:proofErr w:type="spellStart"/>
-      <w:r>
-        <w:t>document_id</w:t>
-      </w:r>
-      <w:proofErr w:type="spellEnd"/>
-      <w:r>
-        <w:t>` INT NOT NULL AUTO_INCREMENT,</w:t>
-      </w:r>
-    </w:p>
-    <w:p>
-      <w:r>
-        <w:t xml:space="preserve">  `document` </w:t>
-      </w:r>
-      <w:proofErr w:type="gramStart"/>
-      <w:r>
-        <w:t>VARCHAR(</w:t>
-      </w:r>
-      <w:proofErr w:type="gramEnd"/>
-      <w:r>
-        <w:t>45) NOT NULL,</w:t>
-      </w:r>
-    </w:p>
-    <w:p>
-      <w:r>
-        <w:t xml:space="preserve">  `</w:t>
-      </w:r>
-      <w:proofErr w:type="spellStart"/>
-      <w:r>
-        <w:t>users_user_id</w:t>
-      </w:r>
-      <w:proofErr w:type="spellEnd"/>
-      <w:r>
-        <w:t>` INT NOT NULL,</w:t>
-      </w:r>
-    </w:p>
-    <w:p>
-      <w:r>
-        <w:t xml:space="preserve">  `</w:t>
-      </w:r>
-      <w:proofErr w:type="spellStart"/>
-      <w:r>
-        <w:t>tasks_task_id</w:t>
-      </w:r>
-      <w:proofErr w:type="spellEnd"/>
-      <w:r>
-        <w:t>` INT NOT NULL,</w:t>
-      </w:r>
-    </w:p>
-    <w:p>
-      <w:r>
-        <w:t xml:space="preserve">  PRIMARY KEY (`</w:t>
-      </w:r>
-      <w:proofErr w:type="spellStart"/>
-      <w:r>
-        <w:t>document_id</w:t>
-      </w:r>
-      <w:proofErr w:type="spellEnd"/>
-      <w:r>
-        <w:t>`, `</w:t>
-      </w:r>
-      <w:proofErr w:type="spellStart"/>
-      <w:r>
-        <w:t>users_user_id</w:t>
-      </w:r>
-      <w:proofErr w:type="spellEnd"/>
-      <w:r>
-        <w:t>`, `</w:t>
-      </w:r>
-      <w:proofErr w:type="spellStart"/>
-      <w:r>
-        <w:t>tasks_task_id</w:t>
-      </w:r>
-      <w:proofErr w:type="spellEnd"/>
-      <w:r>
-        <w:t>`),</w:t>
-      </w:r>
-    </w:p>
-    <w:p>
-      <w:r>
-        <w:t xml:space="preserve">  INDEX `fk_proof_documents_users1_idx` (`</w:t>
-      </w:r>
-      <w:proofErr w:type="spellStart"/>
-      <w:r>
-        <w:t>users_user_id</w:t>
-      </w:r>
-      <w:proofErr w:type="spellEnd"/>
-      <w:r>
-        <w:t>` ASC</w:t>
-      </w:r>
-      <w:proofErr w:type="gramStart"/>
-      <w:r>
-        <w:t>) ,</w:t>
-      </w:r>
-      <w:proofErr w:type="gramEnd"/>
-    </w:p>
-    <w:p>
-      <w:r>
-        <w:t xml:space="preserve">  INDEX `fk_proof_documents_tasks1_idx` (`</w:t>
-      </w:r>
-      <w:proofErr w:type="spellStart"/>
-      <w:r>
-        <w:t>tasks_task_id</w:t>
-      </w:r>
-      <w:proofErr w:type="spellEnd"/>
-      <w:r>
-        <w:t>` ASC</w:t>
-      </w:r>
-      <w:proofErr w:type="gramStart"/>
-      <w:r>
-        <w:t>) ,</w:t>
-      </w:r>
-      <w:proofErr w:type="gramEnd"/>
-    </w:p>
-    <w:p>
-      <w:r>
-        <w:t xml:space="preserve">  CONSTRAINT `fk_proof_documents_users1`</w:t>
-      </w:r>
-    </w:p>
-    <w:p>
-      <w:r>
-        <w:t xml:space="preserve">    FOREIGN KEY (`</w:t>
-      </w:r>
-      <w:proofErr w:type="spellStart"/>
-      <w:r>
-        <w:t>users_user_id</w:t>
-      </w:r>
-      <w:proofErr w:type="spellEnd"/>
-      <w:r>
-        <w:t>`)</w:t>
-      </w:r>
-    </w:p>
-    <w:p>
-      <w:r>
-        <w:t xml:space="preserve">    REFERENCES `rally_task_</w:t>
-      </w:r>
-      <w:proofErr w:type="spellStart"/>
-      <w:r>
-        <w:t>db</w:t>
-      </w:r>
-      <w:proofErr w:type="spellEnd"/>
-      <w:proofErr w:type="gramStart"/>
-      <w:r>
-        <w:t>`.`</w:t>
-      </w:r>
-      <w:proofErr w:type="gramEnd"/>
-      <w:r>
-        <w:t>users` (`</w:t>
-      </w:r>
-      <w:proofErr w:type="spellStart"/>
-      <w:r>
-        <w:t>user_id</w:t>
-      </w:r>
-      <w:proofErr w:type="spellEnd"/>
-      <w:r>
-        <w:t>`)</w:t>
-      </w:r>
-    </w:p>
-    <w:p>
-      <w:r>
-        <w:t xml:space="preserve">    ON DELETE </w:t>
-      </w:r>
-      <w:r>
-        <w:t>CASCADE</w:t>
-      </w:r>
-    </w:p>
-    <w:p>
-      <w:r>
-        <w:t xml:space="preserve">    ON UPDATE </w:t>
-      </w:r>
-      <w:r>
-        <w:t>CASCADE</w:t>
-      </w:r>
-      <w:r>
-        <w:t>,</w:t>
-      </w:r>
-    </w:p>
-    <w:p>
-      <w:r>
-        <w:t xml:space="preserve">  CONSTRAINT `fk_proof_documents_tasks1`</w:t>
-      </w:r>
-    </w:p>
-    <w:p>
-      <w:r>
-        <w:t xml:space="preserve">    FOREIGN KEY (`</w:t>
-      </w:r>
-      <w:proofErr w:type="spellStart"/>
-      <w:r>
-        <w:t>tasks_task_id</w:t>
-      </w:r>
-      <w:proofErr w:type="spellEnd"/>
-      <w:r>
-        <w:t>`)</w:t>
-      </w:r>
-    </w:p>
-    <w:p>
-      <w:r>
-        <w:t xml:space="preserve">    REFERENCES `rally_task_</w:t>
-      </w:r>
-      <w:proofErr w:type="spellStart"/>
-      <w:r>
-        <w:t>db</w:t>
-      </w:r>
-      <w:proofErr w:type="spellEnd"/>
-      <w:proofErr w:type="gramStart"/>
-      <w:r>
-        <w:t>`.`</w:t>
-      </w:r>
-      <w:proofErr w:type="gramEnd"/>
-      <w:r>
-        <w:t>tasks` (`</w:t>
-      </w:r>
-      <w:proofErr w:type="spellStart"/>
-      <w:r>
-        <w:t>task_id</w:t>
       </w:r>
       <w:proofErr w:type="spellEnd"/>
       <w:r>
@@ -2146,6 +1809,21 @@
 </file>
 
 <file path=customXml/item1.xml><?xml version="1.0" encoding="utf-8"?>
+<p:properties xmlns:p="http://schemas.microsoft.com/office/2006/metadata/properties" xmlns:xsi="http://www.w3.org/2001/XMLSchema-instance" xmlns:pc="http://schemas.microsoft.com/office/infopath/2007/PartnerControls">
+  <documentManagement/>
+</p:properties>
+</file>
+
+<file path=customXml/item2.xml><?xml version="1.0" encoding="utf-8"?>
+<?mso-contentType ?>
+<FormTemplates xmlns="http://schemas.microsoft.com/sharepoint/v3/contenttype/forms">
+  <Display>DocumentLibraryForm</Display>
+  <Edit>DocumentLibraryForm</Edit>
+  <New>DocumentLibraryForm</New>
+</FormTemplates>
+</file>
+
+<file path=customXml/item3.xml><?xml version="1.0" encoding="utf-8"?>
 <ct:contentTypeSchema xmlns:ct="http://schemas.microsoft.com/office/2006/metadata/contentType" xmlns:ma="http://schemas.microsoft.com/office/2006/metadata/properties/metaAttributes" ct:_="" ma:_="" ma:contentTypeName="Document" ma:contentTypeID="0x01010041669B9BBC215A4D9FB8047DCE6F724A" ma:contentTypeVersion="4" ma:contentTypeDescription="Create a new document." ma:contentTypeScope="" ma:versionID="87a4b0221ccb6d2789ea2100dd8447d5">
   <xsd:schema xmlns:xsd="http://www.w3.org/2001/XMLSchema" xmlns:xs="http://www.w3.org/2001/XMLSchema" xmlns:p="http://schemas.microsoft.com/office/2006/metadata/properties" xmlns:ns3="b43c5840-c3c2-4744-b3af-73b9bbccbda5" targetNamespace="http://schemas.microsoft.com/office/2006/metadata/properties" ma:root="true" ma:fieldsID="f6ca7f970d345012763b3142be82d6a3" ns3:_="">
     <xsd:import namespace="b43c5840-c3c2-4744-b3af-73b9bbccbda5"/>
@@ -2291,22 +1969,24 @@
 </ct:contentTypeSchema>
 </file>
 
-<file path=customXml/item2.xml><?xml version="1.0" encoding="utf-8"?>
-<?mso-contentType ?>
-<FormTemplates xmlns="http://schemas.microsoft.com/sharepoint/v3/contenttype/forms">
-  <Display>DocumentLibraryForm</Display>
-  <Edit>DocumentLibraryForm</Edit>
-  <New>DocumentLibraryForm</New>
-</FormTemplates>
+<file path=customXml/itemProps1.xml><?xml version="1.0" encoding="utf-8"?>
+<ds:datastoreItem xmlns:ds="http://schemas.openxmlformats.org/officeDocument/2006/customXml" ds:itemID="{333011C7-A4E0-431C-B3C7-EED351D3DDA9}">
+  <ds:schemaRefs>
+    <ds:schemaRef ds:uri="http://schemas.microsoft.com/office/2006/metadata/properties"/>
+    <ds:schemaRef ds:uri="http://schemas.microsoft.com/office/infopath/2007/PartnerControls"/>
+  </ds:schemaRefs>
+</ds:datastoreItem>
 </file>
 
-<file path=customXml/item3.xml><?xml version="1.0" encoding="utf-8"?>
-<p:properties xmlns:p="http://schemas.microsoft.com/office/2006/metadata/properties" xmlns:xsi="http://www.w3.org/2001/XMLSchema-instance" xmlns:pc="http://schemas.microsoft.com/office/infopath/2007/PartnerControls">
-  <documentManagement/>
-</p:properties>
+<file path=customXml/itemProps2.xml><?xml version="1.0" encoding="utf-8"?>
+<ds:datastoreItem xmlns:ds="http://schemas.openxmlformats.org/officeDocument/2006/customXml" ds:itemID="{9EF142D5-B3B4-410E-85C1-88DEED9348CE}">
+  <ds:schemaRefs>
+    <ds:schemaRef ds:uri="http://schemas.microsoft.com/sharepoint/v3/contenttype/forms"/>
+  </ds:schemaRefs>
+</ds:datastoreItem>
 </file>
 
-<file path=customXml/itemProps1.xml><?xml version="1.0" encoding="utf-8"?>
+<file path=customXml/itemProps3.xml><?xml version="1.0" encoding="utf-8"?>
 <ds:datastoreItem xmlns:ds="http://schemas.openxmlformats.org/officeDocument/2006/customXml" ds:itemID="{2091867D-5A9A-4A44-B209-00670D9B4C38}">
   <ds:schemaRefs>
     <ds:schemaRef ds:uri="http://schemas.microsoft.com/office/2006/metadata/contentType"/>
@@ -2322,21 +2002,4 @@
     <ds:schemaRef ds:uri="http://schemas.microsoft.com/internal/obd"/>
   </ds:schemaRefs>
 </ds:datastoreItem>
-</file>
-
-<file path=customXml/itemProps2.xml><?xml version="1.0" encoding="utf-8"?>
-<ds:datastoreItem xmlns:ds="http://schemas.openxmlformats.org/officeDocument/2006/customXml" ds:itemID="{9EF142D5-B3B4-410E-85C1-88DEED9348CE}">
-  <ds:schemaRefs>
-    <ds:schemaRef ds:uri="http://schemas.microsoft.com/sharepoint/v3/contenttype/forms"/>
-  </ds:schemaRefs>
-</ds:datastoreItem>
-</file>
-
-<file path=customXml/itemProps3.xml><?xml version="1.0" encoding="utf-8"?>
-<ds:datastoreItem xmlns:ds="http://schemas.openxmlformats.org/officeDocument/2006/customXml" ds:itemID="{333011C7-A4E0-431C-B3C7-EED351D3DDA9}">
-  <ds:schemaRefs>
-    <ds:schemaRef ds:uri="http://schemas.microsoft.com/office/2006/metadata/properties"/>
-    <ds:schemaRef ds:uri="http://schemas.microsoft.com/office/infopath/2007/PartnerControls"/>
-  </ds:schemaRefs>
-</ds:datastoreItem>
 </file>
</xml_diff>